<commit_message>
updated market analysis, created municipal workbook, updated code to accomodate for municipal
</commit_message>
<xml_diff>
--- a/market_analysis.docx
+++ b/market_analysis.docx
@@ -202,7 +202,7 @@
           <w:sz w:val="24"/>
           <w:szCs w:val="24"/>
         </w:rPr>
-        <w:t xml:space="preserve">To determine the influence of economic forces on value, market participants analyze the relationships between current and anticipated supply and demand and the economic ability of the prospective purchasers.  However, real estate markets differ significantly from the markets for other goods and services and have never been considered truly efficient markets.  Real estate products are heterogeneous and changes in supply </w:t>
+        <w:t xml:space="preserve">To determine the influence of economic forces on value, market participants analyze the relationships between current and anticipated supply and demand and the economic ability of the prospective purchasers. However, real estate markets differ significantly from the markets for other goods and services and have never been considered truly efficient markets. Real estate products are heterogeneous and changes in supply </w:t>
       </w:r>
       <w:proofErr w:type="gramStart"/>
       <w:r>
@@ -285,7 +285,7 @@
           <w:sz w:val="24"/>
           <w:szCs w:val="24"/>
         </w:rPr>
-        <w:t xml:space="preserve">The coronavirus pandemic disrupted typical economic activity (growth) locally, nationally, and throughout much of the developed world.  It had a transformative impact on several real estate market segments – particularly retail, office, and restaurants; but at the same time increasing demand for other property types – particularly industrial, warehouse/flex, and suburban residential. </w:t>
+        <w:t xml:space="preserve">The coronavirus pandemic disrupted typical economic activity (growth) locally, nationally, and throughout much of the developed world. It had a transformative impact on several real estate market segments – particularly retail, office, and restaurants; but at the same time increasing demand for other property types – particularly industrial, warehouse/flex, and suburban residential. </w:t>
       </w:r>
     </w:p>
     <w:p>
@@ -337,7 +337,7 @@
           <w:sz w:val="24"/>
           <w:szCs w:val="24"/>
         </w:rPr>
-        <w:t xml:space="preserve">rate.  </w:t>
+        <w:t xml:space="preserve">rate. </w:t>
       </w:r>
       <w:r>
         <w:rPr>
@@ -431,7 +431,7 @@
           <w:sz w:val="24"/>
           <w:szCs w:val="24"/>
         </w:rPr>
-        <w:t>September 18</w:t>
+        <w:t>November 7</w:t>
       </w:r>
       <w:r>
         <w:rPr>
@@ -463,25 +463,20 @@
           <w:sz w:val="24"/>
           <w:szCs w:val="24"/>
         </w:rPr>
-        <w:t>Recent indicators suggest that economic activity has continued to expand at a solid pace. Job gains have slowed, and the unemployment rate has moved up but remains low. Inflation has made further progress toward the Committee's 2 percent objective but remains somewhat elevated.</w:t>
+        <w:t>Recent indicators suggest that economic activity has continued to expand at a solid pace. Since earlier in the year, labor market conditions have generally eased, and the unemployment rate has moved up but remains low. Inflation has made progress toward the Committee's 2 percent objective but remains somewhat elevated.</w:t>
       </w:r>
     </w:p>
     <w:p>
       <w:pPr>
-        <w:pStyle w:val="NormalWeb"/>
         <w:shd w:val="clear" w:color="auto" w:fill="FFFFFF"/>
-        <w:spacing w:before="120" w:beforeAutospacing="0" w:after="240" w:afterAutospacing="0" w:line="360" w:lineRule="auto"/>
+        <w:spacing w:after="240" w:line="360" w:lineRule="auto"/>
         <w:rPr>
           <w:color w:val="000000" w:themeColor="text1"/>
-          <w:sz w:val="24"/>
-          <w:szCs w:val="24"/>
         </w:rPr>
       </w:pPr>
       <w:r>
         <w:rPr>
           <w:color w:val="000000" w:themeColor="text1"/>
-          <w:sz w:val="24"/>
-          <w:szCs w:val="24"/>
         </w:rPr>
         <w:t xml:space="preserve">The Committee seeks to achieve maximum employment and inflation at the rate of 2 percent over the </w:t>
       </w:r>
@@ -489,8 +484,6 @@
       <w:r>
         <w:rPr>
           <w:color w:val="000000" w:themeColor="text1"/>
-          <w:sz w:val="24"/>
-          <w:szCs w:val="24"/>
         </w:rPr>
         <w:t>longer</w:t>
       </w:r>
@@ -498,10 +491,22 @@
       <w:r>
         <w:rPr>
           <w:color w:val="000000" w:themeColor="text1"/>
-          <w:sz w:val="24"/>
-          <w:szCs w:val="24"/>
-        </w:rPr>
-        <w:t xml:space="preserve"> run. The Committee has gained greater confidence that inflation is moving sustainably toward 2 percent, and judges that the risks to achieving its employment and inflation goals are roughly in balance. The economic outlook is uncertain, and the Committee is attentive to the risks to both sides of its dual mandate.</w:t>
+        </w:rPr>
+        <w:t xml:space="preserve"> run. The Committee judges that the risks </w:t>
+      </w:r>
+      <w:proofErr w:type="gramStart"/>
+      <w:r>
+        <w:rPr>
+          <w:color w:val="000000" w:themeColor="text1"/>
+        </w:rPr>
+        <w:t>to</w:t>
+      </w:r>
+      <w:proofErr w:type="gramEnd"/>
+      <w:r>
+        <w:rPr>
+          <w:color w:val="000000" w:themeColor="text1"/>
+        </w:rPr>
+        <w:t xml:space="preserve"> achieving its employment and inflation goals are roughly in balance. The economic outlook is uncertain, and the Committee is attentive to the risks to both sides of its dual mandate.</w:t>
       </w:r>
     </w:p>
     <w:p>
@@ -512,19 +517,24 @@
           <w:color w:val="000000" w:themeColor="text1"/>
         </w:rPr>
       </w:pPr>
-      <w:proofErr w:type="gramStart"/>
       <w:r>
         <w:rPr>
           <w:color w:val="000000" w:themeColor="text1"/>
         </w:rPr>
-        <w:t>In light of</w:t>
-      </w:r>
-      <w:proofErr w:type="gramEnd"/>
+        <w:t>In support of its goals, the Committee decided to lower the target range for the federal funds rate by 1/4 percentage point to 4-1/2 to 4-3/4 percent. In considering additional adjustments to the target range for the federal funds rate, the Committee will carefully assess incoming data, the evolving outlook, and the balance of risks. The Committee will continue reducing its holdings of Treasury securities and agency debt and agency mortgage</w:t>
+      </w:r>
       <w:r>
         <w:rPr>
           <w:color w:val="000000" w:themeColor="text1"/>
         </w:rPr>
-        <w:t xml:space="preserve"> the progress on inflation and the balance of risks, the Committee decided to lower the target range for the federal funds rate by 1/2 percentage point to 4-3/4 to 5 percent. In considering additional adjustments to the target range for the federal funds rate, the Committee will carefully assess incoming data, the evolving outlook, and the balance of risks. The Committee will continue reducing its holdings of Treasury securities and agency debt and agency mortgage‑backed securities. The Committee is strongly committed to supporting maximum employment and returning inflation to its 2 percent objective.</w:t>
+        <w:noBreakHyphen/>
+        <w:t>backed securities. The Committee is strongly committed to supporting maximum employment and returning inflation to its 2 percent objective</w:t>
+      </w:r>
+      <w:r>
+        <w:rPr>
+          <w:color w:val="000000" w:themeColor="text1"/>
+        </w:rPr>
+        <w:t>.</w:t>
       </w:r>
     </w:p>
     <w:p>
@@ -561,6 +571,24 @@
         </w:rPr>
         <w:t>”</w:t>
       </w:r>
+    </w:p>
+    <w:p>
+      <w:pPr>
+        <w:shd w:val="clear" w:color="auto" w:fill="FFFFFF"/>
+        <w:spacing w:line="360" w:lineRule="auto"/>
+        <w:rPr>
+          <w:color w:val="000000" w:themeColor="text1"/>
+        </w:rPr>
+      </w:pPr>
+    </w:p>
+    <w:p>
+      <w:pPr>
+        <w:shd w:val="clear" w:color="auto" w:fill="FFFFFF"/>
+        <w:spacing w:line="360" w:lineRule="auto"/>
+        <w:rPr>
+          <w:color w:val="000000" w:themeColor="text1"/>
+        </w:rPr>
+      </w:pPr>
     </w:p>
     <w:p>
       <w:pPr>
@@ -596,7 +624,6 @@
           <w:bCs/>
           <w:u w:val="single"/>
         </w:rPr>
-        <w:lastRenderedPageBreak/>
         <w:t>National Employment Data</w:t>
       </w:r>
     </w:p>
@@ -653,7 +680,14 @@
           <w:sz w:val="24"/>
           <w:szCs w:val="24"/>
         </w:rPr>
-        <w:t>nonfarm payroll employment increased by 254,000 in September 2024, higher than the average monthly gain of 203,000 over the prior 12 months. In September, employment continued to trend up in food services and drinking places, health care, government, social assistance, and construction.</w:t>
+        <w:t>nonfarm payroll employment was essentially unchanged in October 2024 (+12,000), following an average monthly gain of 194,000 over the prior 12 months. Private-sector employment changed little in October (−28,000), while government employment continued to trend up (+40,000)</w:t>
+      </w:r>
+      <w:r>
+        <w:rPr>
+          <w:sz w:val="24"/>
+          <w:szCs w:val="24"/>
+        </w:rPr>
+        <w:t>.</w:t>
       </w:r>
     </w:p>
     <w:p>
@@ -812,7 +846,7 @@
           <w:sz w:val="24"/>
           <w:szCs w:val="24"/>
         </w:rPr>
-        <w:t>Employment in food services and drinking places, part of the leisure and hospitality industry, rose by 69,000 in September. This was well above the average monthly gain of 14,000 over the prior 12 months.</w:t>
+        <w:t>Within the private sector, health care added 52,000 jobs in October, in line with the average monthly gain of 58,000 over the prior 12 months. Over the month, employment rose in ambulatory health care services (+36,000) and nursing and residential care facilities (+9,000).</w:t>
       </w:r>
     </w:p>
     <w:p>
@@ -832,7 +866,7 @@
           <w:sz w:val="24"/>
           <w:szCs w:val="24"/>
         </w:rPr>
-        <w:t>Health care added 45,000 jobs in September, below the average monthly gain of 57,000 over the prior 12 months.</w:t>
+        <w:t>Employment in temporary help services declined by 49,000 in October. Temporary help services employment has decreased by 577,000 since reaching a peak in March 2022. Manufacturing employment decreased by 46,000 in October, reflecting a decline of 44,000 in transportation equipment manufacturing that was largely due to strike activity.</w:t>
       </w:r>
     </w:p>
     <w:p>
@@ -852,7 +886,7 @@
           <w:sz w:val="24"/>
           <w:szCs w:val="24"/>
         </w:rPr>
-        <w:t xml:space="preserve">Employment in government continued its upward trend in September (+31,000). </w:t>
+        <w:t xml:space="preserve">Employment in government continued its upward trend in October (+40,000), </w:t>
       </w:r>
       <w:proofErr w:type="gramStart"/>
       <w:r>
@@ -861,7 +895,7 @@
           <w:sz w:val="24"/>
           <w:szCs w:val="24"/>
         </w:rPr>
-        <w:t>Government</w:t>
+        <w:t>similar to</w:t>
       </w:r>
       <w:proofErr w:type="gramEnd"/>
       <w:r>
@@ -870,91 +904,7 @@
           <w:sz w:val="24"/>
           <w:szCs w:val="24"/>
         </w:rPr>
-        <w:t xml:space="preserve"> had an average monthly gain of 45,000 jobs over the prior 12 months. Over the month, employment continued to trend up in local government (+16,000) and state government (+13,000). </w:t>
-      </w:r>
-    </w:p>
-    <w:p>
-      <w:pPr>
-        <w:pStyle w:val="HTMLPreformatted"/>
-        <w:shd w:val="clear" w:color="auto" w:fill="FFFFFF"/>
-        <w:spacing w:after="240" w:line="360" w:lineRule="auto"/>
-        <w:rPr>
-          <w:rFonts w:ascii="Times New Roman" w:hAnsi="Times New Roman" w:cs="Times New Roman"/>
-          <w:color w:val="000000"/>
-          <w:sz w:val="24"/>
-          <w:szCs w:val="24"/>
-        </w:rPr>
-      </w:pPr>
-      <w:r>
-        <w:rPr>
-          <w:rFonts w:ascii="Times New Roman" w:hAnsi="Times New Roman" w:cs="Times New Roman"/>
-          <w:color w:val="000000"/>
-          <w:sz w:val="24"/>
-          <w:szCs w:val="24"/>
-        </w:rPr>
-        <w:t>Employment in social assistance increased by 27,000 in September. Over the prior 12 months, social assistance had added an average of 21,000 jobs per month.</w:t>
-      </w:r>
-    </w:p>
-    <w:p>
-      <w:pPr>
-        <w:pStyle w:val="HTMLPreformatted"/>
-        <w:shd w:val="clear" w:color="auto" w:fill="FFFFFF"/>
-        <w:spacing w:after="240" w:line="360" w:lineRule="auto"/>
-        <w:rPr>
-          <w:rFonts w:ascii="Times New Roman" w:hAnsi="Times New Roman" w:cs="Times New Roman"/>
-          <w:color w:val="000000"/>
-          <w:sz w:val="24"/>
-          <w:szCs w:val="24"/>
-        </w:rPr>
-      </w:pPr>
-      <w:r>
-        <w:rPr>
-          <w:rFonts w:ascii="Times New Roman" w:hAnsi="Times New Roman" w:cs="Times New Roman"/>
-          <w:color w:val="000000"/>
-          <w:sz w:val="24"/>
-          <w:szCs w:val="24"/>
-        </w:rPr>
-        <w:t xml:space="preserve">Construction employment continued to </w:t>
-      </w:r>
-      <w:proofErr w:type="gramStart"/>
-      <w:r>
-        <w:rPr>
-          <w:rFonts w:ascii="Times New Roman" w:hAnsi="Times New Roman" w:cs="Times New Roman"/>
-          <w:color w:val="000000"/>
-          <w:sz w:val="24"/>
-          <w:szCs w:val="24"/>
-        </w:rPr>
-        <w:t>trend up</w:t>
-      </w:r>
-      <w:proofErr w:type="gramEnd"/>
-      <w:r>
-        <w:rPr>
-          <w:rFonts w:ascii="Times New Roman" w:hAnsi="Times New Roman" w:cs="Times New Roman"/>
-          <w:color w:val="000000"/>
-          <w:sz w:val="24"/>
-          <w:szCs w:val="24"/>
-        </w:rPr>
-        <w:t xml:space="preserve"> in September (+25,000), </w:t>
-      </w:r>
-      <w:proofErr w:type="gramStart"/>
-      <w:r>
-        <w:rPr>
-          <w:rFonts w:ascii="Times New Roman" w:hAnsi="Times New Roman" w:cs="Times New Roman"/>
-          <w:color w:val="000000"/>
-          <w:sz w:val="24"/>
-          <w:szCs w:val="24"/>
-        </w:rPr>
-        <w:t>similar to</w:t>
-      </w:r>
-      <w:proofErr w:type="gramEnd"/>
-      <w:r>
-        <w:rPr>
-          <w:rFonts w:ascii="Times New Roman" w:hAnsi="Times New Roman" w:cs="Times New Roman"/>
-          <w:color w:val="000000"/>
-          <w:sz w:val="24"/>
-          <w:szCs w:val="24"/>
-        </w:rPr>
-        <w:t xml:space="preserve"> the average monthly gain over the prior 12 months (+19,000).</w:t>
+        <w:t xml:space="preserve"> its average monthly gain of 43,000 over the prior 12 months. Over the month, employment continued to trend up in state government (+18,000).</w:t>
       </w:r>
     </w:p>
     <w:p>
@@ -972,35 +922,12 @@
       <w:r>
         <w:rPr>
           <w:rFonts w:ascii="Times New Roman" w:hAnsi="Times New Roman" w:cs="Times New Roman"/>
-          <w:color w:val="000000"/>
-          <w:sz w:val="24"/>
-          <w:szCs w:val="24"/>
-        </w:rPr>
-        <w:t>Employment showed little change over the month in other major industries, including mining, quarrying, and oil and gas extraction; manufacturing; wholesale trade; retail trade; transportation and warehousing; information; financial activities; professional and business services; and other services.</w:t>
-      </w:r>
-    </w:p>
-    <w:p>
-      <w:pPr>
-        <w:pStyle w:val="HTMLPreformatted"/>
-        <w:shd w:val="clear" w:color="auto" w:fill="FFFFFF"/>
-        <w:spacing w:before="120" w:line="360" w:lineRule="auto"/>
-        <w:rPr>
-          <w:rFonts w:ascii="Times New Roman" w:hAnsi="Times New Roman" w:cs="Times New Roman"/>
-          <w:color w:val="000000"/>
-          <w:sz w:val="24"/>
-          <w:szCs w:val="24"/>
-        </w:rPr>
-      </w:pPr>
-      <w:r>
-        <w:rPr>
-          <w:rFonts w:ascii="Times New Roman" w:hAnsi="Times New Roman" w:cs="Times New Roman"/>
           <w:b/>
           <w:bCs/>
           <w:sz w:val="24"/>
           <w:szCs w:val="24"/>
           <w:u w:val="single"/>
         </w:rPr>
-        <w:lastRenderedPageBreak/>
         <w:t>National Gross Domestic Product</w:t>
       </w:r>
     </w:p>
@@ -1052,14 +979,6 @@
           <w:rFonts w:ascii="Lato" w:hAnsi="Lato"/>
           <w:shd w:val="clear" w:color="auto" w:fill="FBFBFB"/>
         </w:rPr>
-        <w:t> </w:t>
-      </w:r>
-      <w:r>
-        <w:rPr>
-          <w:color w:val="auto"/>
-          <w:sz w:val="24"/>
-          <w:szCs w:val="24"/>
-        </w:rPr>
         <w:t xml:space="preserve"> </w:t>
       </w:r>
       <w:r>
@@ -1100,11 +1019,13 @@
       </w:pPr>
       <w:r>
         <w:rPr>
-          <w:sz w:val="24"/>
-          <w:szCs w:val="24"/>
-        </w:rPr>
+          <w:noProof/>
+          <w:sz w:val="24"/>
+          <w:szCs w:val="24"/>
+        </w:rPr>
+        <w:lastRenderedPageBreak/>
         <w:drawing>
-          <wp:inline distT="0" distB="0" distL="0" distR="0" wp14:anchorId="350876B5" wp14:editId="6E3E7A92">
+          <wp:inline distT="0" distB="0" distL="0" distR="0" wp14:anchorId="1327121F" wp14:editId="5CEEF41F">
             <wp:extent cx="4705350" cy="1930400"/>
             <wp:effectExtent l="19050" t="19050" r="19050" b="12700"/>
             <wp:docPr id="1458015785" name="Picture 1" descr="A graph of a number of people&#10;&#10;Description automatically generated with medium confidence"/>
@@ -1200,10 +1121,7 @@
     <w:p>
       <w:pPr>
         <w:shd w:val="clear" w:color="auto" w:fill="FFFFFF"/>
-        <w:tabs>
-          <w:tab w:val="left" w:pos="270"/>
-        </w:tabs>
-        <w:spacing w:before="120" w:after="120" w:line="360" w:lineRule="auto"/>
+        <w:spacing w:before="120" w:line="360" w:lineRule="auto"/>
         <w:rPr>
           <w:color w:val="0A0A0A"/>
         </w:rPr>
@@ -1212,21 +1130,21 @@
         <w:rPr>
           <w:color w:val="0A0A0A"/>
         </w:rPr>
-        <w:t xml:space="preserve">Maryland payroll employment increased by 2,700 jobs (0.1 percent), on </w:t>
+        <w:t xml:space="preserve">Maryland payroll employment contracted by 9,000 jobs (0.3 percent), on net, in October. The largest job </w:t>
       </w:r>
       <w:proofErr w:type="gramStart"/>
       <w:r>
         <w:rPr>
           <w:color w:val="0A0A0A"/>
         </w:rPr>
-        <w:t>net</w:t>
+        <w:t>declined</w:t>
       </w:r>
       <w:proofErr w:type="gramEnd"/>
       <w:r>
         <w:rPr>
           <w:color w:val="0A0A0A"/>
         </w:rPr>
-        <w:t>, in September. The leisure and hospitality industry had the largest increase over the month (3,700 jobs) followed by education and health services (1,800 jobs). Those gains were partially offset by declines in professional and business services (1,200 jobs), trade, transportation, and utilities (1,000), construction (400 jobs), and manufacturing (300 jobs).</w:t>
+        <w:t xml:space="preserve"> came from the government sector, which shed 6,000 jobs in the month. Most of the remaining industries also shed jobs in the month. The only job gains recorded in October were in the professional and business services (900 jobs) and construction (200 jobs) industries.</w:t>
       </w:r>
     </w:p>
     <w:p>
@@ -1241,7 +1159,7 @@
         <w:rPr>
           <w:color w:val="0A0A0A"/>
         </w:rPr>
-        <w:t>On a year-over-year basis, payroll employment in Maryland increased by 18,000 jobs (0.7 percent), on net. The most jobs were added over the year in education and health services (16,400 jobs), followed by government (11,900 jobs).</w:t>
+        <w:t>On a year-over-year basis, payroll employment in Maryland increased by 24,400 jobs (0.9 percent), on net. The most jobs were added over the year in education and health services (17,500 jobs), followed by government (7,400 jobs) and professional and business services (5,900 jobs).</w:t>
       </w:r>
     </w:p>
     <w:p>
@@ -1256,13 +1174,7 @@
         <w:rPr>
           <w:color w:val="0A0A0A"/>
         </w:rPr>
-        <w:t>The labor force grew slightly in September and the number of people unemployed fell, but the state's overall unemployment rate was unchanged in the month at 2.9 percent.</w:t>
-      </w:r>
-      <w:r>
-        <w:rPr>
-          <w:color w:val="0A0A0A"/>
-        </w:rPr>
-        <w:t xml:space="preserve"> </w:t>
+        <w:t>Maryland's unemployment rate edged up 0.1 percentage point to 3.0 percent in October.</w:t>
       </w:r>
     </w:p>
     <w:p>
@@ -1280,40 +1192,46 @@
         <w:rPr>
           <w:color w:val="0A0A0A"/>
         </w:rPr>
-        <w:t>Residential permits decreased by 10.4 percent from August 2024 to September 2024. Compared to a year ago, September 2023, Maryland has seen permits increase by 36.1 percent.</w:t>
+        <w:t>Residential permits decreased by 0.8 percent from September 2024 to October 2024. Compared to a year ago, October 2023, Maryland has seen permits decrease by 18.4 percent.</w:t>
       </w:r>
     </w:p>
     <w:p>
       <w:pPr>
+        <w:spacing w:before="120" w:after="120" w:line="360" w:lineRule="auto"/>
+        <w:rPr>
+          <w:color w:val="0A0A0A"/>
+        </w:rPr>
+      </w:pPr>
+      <w:r>
+        <w:rPr>
+          <w:color w:val="0A0A0A"/>
+        </w:rPr>
+        <w:t xml:space="preserve">According to the Federal Housing Finance Agency, the value of homes in Maryland </w:t>
+      </w:r>
+      <w:proofErr w:type="gramStart"/>
+      <w:r>
+        <w:rPr>
+          <w:color w:val="0A0A0A"/>
+        </w:rPr>
+        <w:t>appreciated</w:t>
+      </w:r>
+      <w:proofErr w:type="gramEnd"/>
+      <w:r>
+        <w:rPr>
+          <w:color w:val="0A0A0A"/>
+        </w:rPr>
+        <w:t xml:space="preserve"> by 0.8 percent in Q3 of 2024 compared to Q2 of 2024. Also, home values appreciated by 4.9 percent in Q3 of 2024 compared to Q3 of 2023.</w:t>
+      </w:r>
+    </w:p>
+    <w:p>
+      <w:pPr>
+        <w:pStyle w:val="NormalWeb"/>
         <w:shd w:val="clear" w:color="auto" w:fill="FFFFFF"/>
-        <w:tabs>
-          <w:tab w:val="left" w:pos="270"/>
-        </w:tabs>
-        <w:spacing w:before="120" w:after="120" w:line="360" w:lineRule="auto"/>
+        <w:spacing w:before="120" w:beforeAutospacing="0" w:after="0" w:afterAutospacing="0" w:line="360" w:lineRule="auto"/>
         <w:rPr>
           <w:color w:val="0A0A0A"/>
         </w:rPr>
       </w:pPr>
-      <w:r>
-        <w:rPr>
-          <w:color w:val="0A0A0A"/>
-        </w:rPr>
-        <w:t xml:space="preserve">According to the Federal Housing Finance Agency, the value of homes in Maryland appreciated by 2.2 percent in Q2 of 2024 compared to Q1 of 2024. Also, home values </w:t>
-      </w:r>
-      <w:proofErr w:type="gramStart"/>
-      <w:r>
-        <w:rPr>
-          <w:color w:val="0A0A0A"/>
-        </w:rPr>
-        <w:t>appreciated</w:t>
-      </w:r>
-      <w:proofErr w:type="gramEnd"/>
-      <w:r>
-        <w:rPr>
-          <w:color w:val="0A0A0A"/>
-        </w:rPr>
-        <w:t xml:space="preserve"> by 5.2 percent in Q2 of 2024 compared to Q2 of 2023.</w:t>
-      </w:r>
     </w:p>
     <w:sectPr>
       <w:footerReference w:type="default" r:id="rId9"/>

</xml_diff>

<commit_message>
updated market analysis doc
</commit_message>
<xml_diff>
--- a/market_analysis.docx
+++ b/market_analysis.docx
@@ -1,6 +1,6 @@
 
 <file path=word/document.xml><?xml version="1.0" encoding="utf-8"?>
-<w:document xmlns:wpc="http://schemas.microsoft.com/office/word/2010/wordprocessingCanvas" xmlns:cx="http://schemas.microsoft.com/office/drawing/2014/chartex" xmlns:cx1="http://schemas.microsoft.com/office/drawing/2015/9/8/chartex" xmlns:cx2="http://schemas.microsoft.com/office/drawing/2015/10/21/chartex" xmlns:cx3="http://schemas.microsoft.com/office/drawing/2016/5/9/chartex" xmlns:cx4="http://schemas.microsoft.com/office/drawing/2016/5/10/chartex" xmlns:cx5="http://schemas.microsoft.com/office/drawing/2016/5/11/chartex" xmlns:cx6="http://schemas.microsoft.com/office/drawing/2016/5/12/chartex" xmlns:cx7="http://schemas.microsoft.com/office/drawing/2016/5/13/chartex" xmlns:cx8="http://schemas.microsoft.com/office/drawing/2016/5/14/chartex" xmlns:mc="http://schemas.openxmlformats.org/markup-compatibility/2006" xmlns:aink="http://schemas.microsoft.com/office/drawing/2016/ink" xmlns:am3d="http://schemas.microsoft.com/office/drawing/2017/model3d" xmlns:o="urn:schemas-microsoft-com:office:office" xmlns:oel="http://schemas.microsoft.com/office/2019/extlst" xmlns:r="http://schemas.openxmlformats.org/officeDocument/2006/relationships" xmlns:m="http://schemas.openxmlformats.org/officeDocument/2006/math" xmlns:v="urn:schemas-microsoft-com:vml" xmlns:wp14="http://schemas.microsoft.com/office/word/2010/wordprocessingDrawing" xmlns:wp="http://schemas.openxmlformats.org/drawingml/2006/wordprocessingDrawing" xmlns:w10="urn:schemas-microsoft-com:office:word" xmlns:w="http://schemas.openxmlformats.org/wordprocessingml/2006/main" xmlns:w14="http://schemas.microsoft.com/office/word/2010/wordml" xmlns:w15="http://schemas.microsoft.com/office/word/2012/wordml" xmlns:w16cex="http://schemas.microsoft.com/office/word/2018/wordml/cex" xmlns:w16cid="http://schemas.microsoft.com/office/word/2016/wordml/cid" xmlns:w16="http://schemas.microsoft.com/office/word/2018/wordml" xmlns:w16du="http://schemas.microsoft.com/office/word/2023/wordml/word16du" xmlns:w16sdtdh="http://schemas.microsoft.com/office/word/2020/wordml/sdtdatahash" xmlns:w16se="http://schemas.microsoft.com/office/word/2015/wordml/symex" xmlns:wpg="http://schemas.microsoft.com/office/word/2010/wordprocessingGroup" xmlns:wpi="http://schemas.microsoft.com/office/word/2010/wordprocessingInk" xmlns:wne="http://schemas.microsoft.com/office/word/2006/wordml" xmlns:wps="http://schemas.microsoft.com/office/word/2010/wordprocessingShape" mc:Ignorable="w14 w15 w16se w16cid w16 w16cex w16sdtdh w16du wp14">
+<w:document xmlns:wpc="http://schemas.microsoft.com/office/word/2010/wordprocessingCanvas" xmlns:cx="http://schemas.microsoft.com/office/drawing/2014/chartex" xmlns:cx1="http://schemas.microsoft.com/office/drawing/2015/9/8/chartex" xmlns:cx2="http://schemas.microsoft.com/office/drawing/2015/10/21/chartex" xmlns:cx3="http://schemas.microsoft.com/office/drawing/2016/5/9/chartex" xmlns:cx4="http://schemas.microsoft.com/office/drawing/2016/5/10/chartex" xmlns:cx5="http://schemas.microsoft.com/office/drawing/2016/5/11/chartex" xmlns:cx6="http://schemas.microsoft.com/office/drawing/2016/5/12/chartex" xmlns:cx7="http://schemas.microsoft.com/office/drawing/2016/5/13/chartex" xmlns:cx8="http://schemas.microsoft.com/office/drawing/2016/5/14/chartex" xmlns:mc="http://schemas.openxmlformats.org/markup-compatibility/2006" xmlns:aink="http://schemas.microsoft.com/office/drawing/2016/ink" xmlns:am3d="http://schemas.microsoft.com/office/drawing/2017/model3d" xmlns:o="urn:schemas-microsoft-com:office:office" xmlns:oel="http://schemas.microsoft.com/office/2019/extlst" xmlns:r="http://schemas.openxmlformats.org/officeDocument/2006/relationships" xmlns:m="http://schemas.openxmlformats.org/officeDocument/2006/math" xmlns:v="urn:schemas-microsoft-com:vml" xmlns:wp14="http://schemas.microsoft.com/office/word/2010/wordprocessingDrawing" xmlns:wp="http://schemas.openxmlformats.org/drawingml/2006/wordprocessingDrawing" xmlns:w10="urn:schemas-microsoft-com:office:word" xmlns:w="http://schemas.openxmlformats.org/wordprocessingml/2006/main" xmlns:w14="http://schemas.microsoft.com/office/word/2010/wordml" xmlns:w15="http://schemas.microsoft.com/office/word/2012/wordml" xmlns:w16cex="http://schemas.microsoft.com/office/word/2018/wordml/cex" xmlns:w16cid="http://schemas.microsoft.com/office/word/2016/wordml/cid" xmlns:w16="http://schemas.microsoft.com/office/word/2018/wordml" xmlns:w16du="http://schemas.microsoft.com/office/word/2023/wordml/word16du" xmlns:w16sdtdh="http://schemas.microsoft.com/office/word/2020/wordml/sdtdatahash" xmlns:w16sdtfl="http://schemas.microsoft.com/office/word/2024/wordml/sdtformatlock" xmlns:w16se="http://schemas.microsoft.com/office/word/2015/wordml/symex" xmlns:wpg="http://schemas.microsoft.com/office/word/2010/wordprocessingGroup" xmlns:wpi="http://schemas.microsoft.com/office/word/2010/wordprocessingInk" xmlns:wne="http://schemas.microsoft.com/office/word/2006/wordml" xmlns:wps="http://schemas.microsoft.com/office/word/2010/wordprocessingShape" mc:Ignorable="w14 w15 w16se w16cid w16 w16cex w16sdtdh w16sdtfl w16du wp14">
   <w:body>
     <w:p>
       <w:pPr>
@@ -431,7 +431,7 @@
           <w:sz w:val="24"/>
           <w:szCs w:val="24"/>
         </w:rPr>
-        <w:t>November 7</w:t>
+        <w:t>January 29, 2025</w:t>
       </w:r>
       <w:r>
         <w:rPr>
@@ -439,7 +439,7 @@
           <w:sz w:val="24"/>
           <w:szCs w:val="24"/>
         </w:rPr>
-        <w:t>, 202</w:t>
+        <w:t>, the Federal Open Market Committee released a statement summarizing the key economic indicators of the United States: “</w:t>
       </w:r>
       <w:r>
         <w:rPr>
@@ -447,29 +447,13 @@
           <w:sz w:val="24"/>
           <w:szCs w:val="24"/>
         </w:rPr>
-        <w:t>4</w:t>
-      </w:r>
-      <w:r>
-        <w:rPr>
-          <w:color w:val="000000" w:themeColor="text1"/>
-          <w:sz w:val="24"/>
-          <w:szCs w:val="24"/>
-        </w:rPr>
-        <w:t>, the Federal Open Market Committee released a statement summarizing the key economic indicators of the United States: “</w:t>
-      </w:r>
-      <w:r>
-        <w:rPr>
-          <w:color w:val="000000" w:themeColor="text1"/>
-          <w:sz w:val="24"/>
-          <w:szCs w:val="24"/>
-        </w:rPr>
-        <w:t>Recent indicators suggest that economic activity has continued to expand at a solid pace. Since earlier in the year, labor market conditions have generally eased, and the unemployment rate has moved up but remains low. Inflation has made progress toward the Committee's 2 percent objective but remains somewhat elevated.</w:t>
+        <w:t>Recent indicators suggest that economic activity has continued to expand at a solid pace. The unemployment rate has stabilized at a low level in recent months, and labor market conditions remain solid. Inflation remains somewhat elevated.</w:t>
       </w:r>
     </w:p>
     <w:p>
       <w:pPr>
         <w:shd w:val="clear" w:color="auto" w:fill="FFFFFF"/>
-        <w:spacing w:after="240" w:line="360" w:lineRule="auto"/>
+        <w:spacing w:line="360" w:lineRule="auto"/>
         <w:rPr>
           <w:color w:val="000000" w:themeColor="text1"/>
         </w:rPr>
@@ -512,7 +496,7 @@
     <w:p>
       <w:pPr>
         <w:shd w:val="clear" w:color="auto" w:fill="FFFFFF"/>
-        <w:spacing w:after="240" w:line="360" w:lineRule="auto"/>
+        <w:spacing w:before="240" w:line="360" w:lineRule="auto"/>
         <w:rPr>
           <w:color w:val="000000" w:themeColor="text1"/>
         </w:rPr>
@@ -521,26 +505,13 @@
         <w:rPr>
           <w:color w:val="000000" w:themeColor="text1"/>
         </w:rPr>
-        <w:t>In support of its goals, the Committee decided to lower the target range for the federal funds rate by 1/4 percentage point to 4-1/2 to 4-3/4 percent. In considering additional adjustments to the target range for the federal funds rate, the Committee will carefully assess incoming data, the evolving outlook, and the balance of risks. The Committee will continue reducing its holdings of Treasury securities and agency debt and agency mortgage</w:t>
-      </w:r>
-      <w:r>
-        <w:rPr>
-          <w:color w:val="000000" w:themeColor="text1"/>
-        </w:rPr>
-        <w:noBreakHyphen/>
-        <w:t>backed securities. The Committee is strongly committed to supporting maximum employment and returning inflation to its 2 percent objective</w:t>
-      </w:r>
-      <w:r>
-        <w:rPr>
-          <w:color w:val="000000" w:themeColor="text1"/>
-        </w:rPr>
-        <w:t>.</w:t>
+        <w:t>In support of its goals, the Committee decided to maintain the target range for the federal funds rate at 4-1/4 to 4-1/2 percent. In considering the extent and timing of additional adjustments to the target range for the federal funds rate, the Committee will carefully assess incoming data, the evolving outlook, and the balance of risks. The Committee will continue reducing its holdings of Treasury securities and agency debt and agency mortgage‑backed securities. The Committee is strongly committed to supporting maximum employment and returning inflation to its 2 percent objective.</w:t>
       </w:r>
     </w:p>
     <w:p>
       <w:pPr>
         <w:shd w:val="clear" w:color="auto" w:fill="FFFFFF"/>
-        <w:spacing w:line="360" w:lineRule="auto"/>
+        <w:spacing w:before="240" w:line="360" w:lineRule="auto"/>
         <w:rPr>
           <w:color w:val="000000" w:themeColor="text1"/>
         </w:rPr>
@@ -563,7 +534,13 @@
         <w:rPr>
           <w:color w:val="000000" w:themeColor="text1"/>
         </w:rPr>
-        <w:t xml:space="preserve"> a wide range of information, including readings on labor market conditions, inflation pressures and inflation expectations, and financial and international developments.</w:t>
+        <w:t xml:space="preserve"> a wide range of information, including readings on labor market conditions, inflation pressures and inflation expectations, and financial and international developments</w:t>
+      </w:r>
+      <w:r>
+        <w:rPr>
+          <w:color w:val="000000" w:themeColor="text1"/>
+        </w:rPr>
+        <w:t>.</w:t>
       </w:r>
       <w:r>
         <w:rPr>
@@ -624,7 +601,997 @@
           <w:bCs/>
           <w:u w:val="single"/>
         </w:rPr>
+        <w:lastRenderedPageBreak/>
         <w:t>National Employment Data</w:t>
+      </w:r>
+    </w:p>
+    <w:p>
+      <w:pPr>
+        <w:shd w:val="clear" w:color="auto" w:fill="FFFFFF"/>
+        <w:spacing w:line="360" w:lineRule="auto"/>
+        <w:rPr>
+          <w:color w:val="000000"/>
+        </w:rPr>
+      </w:pPr>
+      <w:r>
+        <w:rPr>
+          <w:color w:val="000000"/>
+        </w:rPr>
+        <w:t>Total nonfarm payroll employment rose by 143,000 in January, and the unemployment rate edged</w:t>
+      </w:r>
+      <w:r>
+        <w:rPr>
+          <w:color w:val="000000"/>
+        </w:rPr>
+        <w:t xml:space="preserve"> </w:t>
+      </w:r>
+      <w:r>
+        <w:rPr>
+          <w:color w:val="000000"/>
+        </w:rPr>
+        <w:t>down to 4.0 percent, the U.S. Bureau of Labor Statistics reported today. Job gains occurred</w:t>
+      </w:r>
+      <w:r>
+        <w:rPr>
+          <w:color w:val="000000"/>
+        </w:rPr>
+        <w:t xml:space="preserve"> </w:t>
+      </w:r>
+      <w:r>
+        <w:rPr>
+          <w:color w:val="000000"/>
+        </w:rPr>
+        <w:t>in health care, retail trade, and social assistance. Employment declined in the mining,</w:t>
+      </w:r>
+    </w:p>
+    <w:p>
+      <w:pPr>
+        <w:shd w:val="clear" w:color="auto" w:fill="FFFFFF"/>
+        <w:spacing w:line="360" w:lineRule="auto"/>
+        <w:rPr>
+          <w:color w:val="000000"/>
+        </w:rPr>
+      </w:pPr>
+      <w:r>
+        <w:rPr>
+          <w:color w:val="000000"/>
+        </w:rPr>
+        <w:t>quarrying, and oil and gas extraction industry.</w:t>
+      </w:r>
+    </w:p>
+    <w:p>
+      <w:pPr>
+        <w:shd w:val="clear" w:color="auto" w:fill="FFFFFF"/>
+        <w:spacing w:before="120" w:line="360" w:lineRule="auto"/>
+        <w:rPr>
+          <w:color w:val="000000"/>
+        </w:rPr>
+      </w:pPr>
+      <w:r>
+        <w:rPr>
+          <w:color w:val="000000"/>
+        </w:rPr>
+        <w:t>This news release presents statistics from two monthly surveys. The household survey measures</w:t>
+      </w:r>
+    </w:p>
+    <w:p>
+      <w:pPr>
+        <w:shd w:val="clear" w:color="auto" w:fill="FFFFFF"/>
+        <w:spacing w:line="360" w:lineRule="auto"/>
+        <w:rPr>
+          <w:color w:val="000000"/>
+        </w:rPr>
+      </w:pPr>
+      <w:r>
+        <w:rPr>
+          <w:color w:val="000000"/>
+        </w:rPr>
+        <w:t>labor force status, including unemployment, by demographic characteristics. The establishment</w:t>
+      </w:r>
+    </w:p>
+    <w:p>
+      <w:pPr>
+        <w:shd w:val="clear" w:color="auto" w:fill="FFFFFF"/>
+        <w:spacing w:line="360" w:lineRule="auto"/>
+        <w:rPr>
+          <w:color w:val="000000"/>
+        </w:rPr>
+      </w:pPr>
+      <w:r>
+        <w:rPr>
+          <w:color w:val="000000"/>
+        </w:rPr>
+        <w:t>survey measures nonfarm employment, hours, and earnings by industry. For more information</w:t>
+      </w:r>
+    </w:p>
+    <w:p>
+      <w:pPr>
+        <w:shd w:val="clear" w:color="auto" w:fill="FFFFFF"/>
+        <w:spacing w:line="360" w:lineRule="auto"/>
+        <w:rPr>
+          <w:color w:val="000000"/>
+        </w:rPr>
+      </w:pPr>
+      <w:r>
+        <w:rPr>
+          <w:color w:val="000000"/>
+        </w:rPr>
+        <w:t>about the concepts and statistical methodology used in these two surveys, see the Technical</w:t>
+      </w:r>
+    </w:p>
+    <w:p>
+      <w:pPr>
+        <w:shd w:val="clear" w:color="auto" w:fill="FFFFFF"/>
+        <w:spacing w:line="360" w:lineRule="auto"/>
+        <w:rPr>
+          <w:color w:val="000000"/>
+        </w:rPr>
+      </w:pPr>
+      <w:r>
+        <w:rPr>
+          <w:color w:val="000000"/>
+        </w:rPr>
+        <w:t>Note.</w:t>
+      </w:r>
+    </w:p>
+    <w:p>
+      <w:pPr>
+        <w:shd w:val="clear" w:color="auto" w:fill="FFFFFF"/>
+        <w:spacing w:line="360" w:lineRule="auto"/>
+        <w:rPr>
+          <w:b/>
+          <w:bCs/>
+          <w:u w:val="single"/>
+        </w:rPr>
+      </w:pPr>
+      <w:r>
+        <w:rPr>
+          <w:b/>
+          <w:bCs/>
+          <w:u w:val="single"/>
+        </w:rPr>
+        <w:t xml:space="preserve">Survey Data </w:t>
+      </w:r>
+    </w:p>
+    <w:p>
+      <w:pPr>
+        <w:pStyle w:val="HTMLPreformatted"/>
+        <w:shd w:val="clear" w:color="auto" w:fill="FFFFFF"/>
+        <w:spacing w:after="120" w:line="360" w:lineRule="auto"/>
+        <w:rPr>
+          <w:rFonts w:ascii="Times New Roman" w:hAnsi="Times New Roman" w:cs="Times New Roman"/>
+          <w:sz w:val="24"/>
+          <w:szCs w:val="24"/>
+        </w:rPr>
+      </w:pPr>
+      <w:r>
+        <w:rPr>
+          <w:rFonts w:ascii="Times New Roman" w:hAnsi="Times New Roman" w:cs="Times New Roman"/>
+          <w:sz w:val="24"/>
+          <w:szCs w:val="24"/>
+        </w:rPr>
+        <w:t>Health care added 44,000 jobs in January, with gains in hospitals (+14,000), nursing and</w:t>
+      </w:r>
+      <w:r>
+        <w:rPr>
+          <w:rFonts w:ascii="Times New Roman" w:hAnsi="Times New Roman" w:cs="Times New Roman"/>
+          <w:sz w:val="24"/>
+          <w:szCs w:val="24"/>
+        </w:rPr>
+        <w:t xml:space="preserve"> </w:t>
+      </w:r>
+      <w:r>
+        <w:rPr>
+          <w:rFonts w:ascii="Times New Roman" w:hAnsi="Times New Roman" w:cs="Times New Roman"/>
+          <w:sz w:val="24"/>
+          <w:szCs w:val="24"/>
+        </w:rPr>
+        <w:t>residential care facilities (+13,000), and home health care services (+11,000). Job growth in</w:t>
+      </w:r>
+      <w:r>
+        <w:rPr>
+          <w:rFonts w:ascii="Times New Roman" w:hAnsi="Times New Roman" w:cs="Times New Roman"/>
+          <w:sz w:val="24"/>
+          <w:szCs w:val="24"/>
+        </w:rPr>
+        <w:t xml:space="preserve"> </w:t>
+      </w:r>
+      <w:r>
+        <w:rPr>
+          <w:rFonts w:ascii="Times New Roman" w:hAnsi="Times New Roman" w:cs="Times New Roman"/>
+          <w:sz w:val="24"/>
+          <w:szCs w:val="24"/>
+        </w:rPr>
+        <w:t>health care averaged 57,000 per month in 2024.</w:t>
+      </w:r>
+    </w:p>
+    <w:p>
+      <w:pPr>
+        <w:pStyle w:val="HTMLPreformatted"/>
+        <w:shd w:val="clear" w:color="auto" w:fill="FFFFFF"/>
+        <w:spacing w:after="120" w:line="360" w:lineRule="auto"/>
+        <w:rPr>
+          <w:rFonts w:ascii="Times New Roman" w:hAnsi="Times New Roman" w:cs="Times New Roman"/>
+          <w:sz w:val="24"/>
+          <w:szCs w:val="24"/>
+        </w:rPr>
+      </w:pPr>
+      <w:r>
+        <w:rPr>
+          <w:rFonts w:ascii="Times New Roman" w:hAnsi="Times New Roman" w:cs="Times New Roman"/>
+          <w:sz w:val="24"/>
+          <w:szCs w:val="24"/>
+        </w:rPr>
+        <w:t>Employment in retail trade increased by 34,000 in January. Job gains occurred in general</w:t>
+      </w:r>
+      <w:r>
+        <w:rPr>
+          <w:rFonts w:ascii="Times New Roman" w:hAnsi="Times New Roman" w:cs="Times New Roman"/>
+          <w:sz w:val="24"/>
+          <w:szCs w:val="24"/>
+        </w:rPr>
+        <w:t xml:space="preserve"> </w:t>
+      </w:r>
+      <w:r>
+        <w:rPr>
+          <w:rFonts w:ascii="Times New Roman" w:hAnsi="Times New Roman" w:cs="Times New Roman"/>
+          <w:sz w:val="24"/>
+          <w:szCs w:val="24"/>
+        </w:rPr>
+        <w:t>merchandise retailers (+31,000) and furniture and home furnishings retailers (+5,000).</w:t>
+      </w:r>
+      <w:r>
+        <w:rPr>
+          <w:rFonts w:ascii="Times New Roman" w:hAnsi="Times New Roman" w:cs="Times New Roman"/>
+          <w:sz w:val="24"/>
+          <w:szCs w:val="24"/>
+        </w:rPr>
+        <w:t xml:space="preserve"> </w:t>
+      </w:r>
+      <w:r>
+        <w:rPr>
+          <w:rFonts w:ascii="Times New Roman" w:hAnsi="Times New Roman" w:cs="Times New Roman"/>
+          <w:sz w:val="24"/>
+          <w:szCs w:val="24"/>
+        </w:rPr>
+        <w:t>Electronics and appliance retailers lost 7,000 jobs. Retail trade employment had shown little</w:t>
+      </w:r>
+      <w:r>
+        <w:rPr>
+          <w:rFonts w:ascii="Times New Roman" w:hAnsi="Times New Roman" w:cs="Times New Roman"/>
+          <w:sz w:val="24"/>
+          <w:szCs w:val="24"/>
+        </w:rPr>
+        <w:t xml:space="preserve"> </w:t>
+      </w:r>
+      <w:r>
+        <w:rPr>
+          <w:rFonts w:ascii="Times New Roman" w:hAnsi="Times New Roman" w:cs="Times New Roman"/>
+          <w:sz w:val="24"/>
+          <w:szCs w:val="24"/>
+        </w:rPr>
+        <w:t>net change in 2024</w:t>
+      </w:r>
+      <w:r>
+        <w:rPr>
+          <w:rFonts w:ascii="Times New Roman" w:hAnsi="Times New Roman" w:cs="Times New Roman"/>
+          <w:sz w:val="24"/>
+          <w:szCs w:val="24"/>
+        </w:rPr>
+        <w:t>.</w:t>
+      </w:r>
+    </w:p>
+    <w:p>
+      <w:pPr>
+        <w:pStyle w:val="HTMLPreformatted"/>
+        <w:shd w:val="clear" w:color="auto" w:fill="FFFFFF"/>
+        <w:spacing w:after="120" w:line="360" w:lineRule="auto"/>
+        <w:rPr>
+          <w:rFonts w:ascii="Times New Roman" w:hAnsi="Times New Roman" w:cs="Times New Roman"/>
+          <w:sz w:val="24"/>
+          <w:szCs w:val="24"/>
+        </w:rPr>
+      </w:pPr>
+      <w:r>
+        <w:rPr>
+          <w:rFonts w:ascii="Times New Roman" w:hAnsi="Times New Roman" w:cs="Times New Roman"/>
+          <w:sz w:val="24"/>
+          <w:szCs w:val="24"/>
+        </w:rPr>
+        <w:t>Social assistance added 22,000 jobs in January, led by individual and family services</w:t>
+      </w:r>
+      <w:r>
+        <w:rPr>
+          <w:rFonts w:ascii="Times New Roman" w:hAnsi="Times New Roman" w:cs="Times New Roman"/>
+          <w:sz w:val="24"/>
+          <w:szCs w:val="24"/>
+        </w:rPr>
+        <w:t xml:space="preserve"> </w:t>
+      </w:r>
+      <w:r>
+        <w:rPr>
+          <w:rFonts w:ascii="Times New Roman" w:hAnsi="Times New Roman" w:cs="Times New Roman"/>
+          <w:sz w:val="24"/>
+          <w:szCs w:val="24"/>
+        </w:rPr>
+        <w:t xml:space="preserve">(+20,000). Employment also rose in the community food and housing, </w:t>
+      </w:r>
+      <w:proofErr w:type="gramStart"/>
+      <w:r>
+        <w:rPr>
+          <w:rFonts w:ascii="Times New Roman" w:hAnsi="Times New Roman" w:cs="Times New Roman"/>
+          <w:sz w:val="24"/>
+          <w:szCs w:val="24"/>
+        </w:rPr>
+        <w:t>emergency</w:t>
+      </w:r>
+      <w:proofErr w:type="gramEnd"/>
+      <w:r>
+        <w:rPr>
+          <w:rFonts w:ascii="Times New Roman" w:hAnsi="Times New Roman" w:cs="Times New Roman"/>
+          <w:sz w:val="24"/>
+          <w:szCs w:val="24"/>
+        </w:rPr>
+        <w:t>, and other relief</w:t>
+      </w:r>
+      <w:r>
+        <w:rPr>
+          <w:rFonts w:ascii="Times New Roman" w:hAnsi="Times New Roman" w:cs="Times New Roman"/>
+          <w:sz w:val="24"/>
+          <w:szCs w:val="24"/>
+        </w:rPr>
+        <w:t xml:space="preserve"> </w:t>
+      </w:r>
+      <w:r>
+        <w:rPr>
+          <w:rFonts w:ascii="Times New Roman" w:hAnsi="Times New Roman" w:cs="Times New Roman"/>
+          <w:sz w:val="24"/>
+          <w:szCs w:val="24"/>
+        </w:rPr>
+        <w:t>services industry (+4,000). Employment in social assistance grew by an average of 20,000 per</w:t>
+      </w:r>
+      <w:r>
+        <w:rPr>
+          <w:rFonts w:ascii="Times New Roman" w:hAnsi="Times New Roman" w:cs="Times New Roman"/>
+          <w:sz w:val="24"/>
+          <w:szCs w:val="24"/>
+        </w:rPr>
+        <w:t xml:space="preserve"> </w:t>
+      </w:r>
+      <w:r>
+        <w:rPr>
+          <w:rFonts w:ascii="Times New Roman" w:hAnsi="Times New Roman" w:cs="Times New Roman"/>
+          <w:sz w:val="24"/>
+          <w:szCs w:val="24"/>
+        </w:rPr>
+        <w:t>month in 2024.</w:t>
+      </w:r>
+    </w:p>
+    <w:p>
+      <w:pPr>
+        <w:pStyle w:val="HTMLPreformatted"/>
+        <w:shd w:val="clear" w:color="auto" w:fill="FFFFFF"/>
+        <w:spacing w:after="120" w:line="360" w:lineRule="auto"/>
+        <w:rPr>
+          <w:rFonts w:ascii="Times New Roman" w:hAnsi="Times New Roman" w:cs="Times New Roman"/>
+          <w:sz w:val="24"/>
+          <w:szCs w:val="24"/>
+        </w:rPr>
+      </w:pPr>
+      <w:r>
+        <w:rPr>
+          <w:rFonts w:ascii="Times New Roman" w:hAnsi="Times New Roman" w:cs="Times New Roman"/>
+          <w:sz w:val="24"/>
+          <w:szCs w:val="24"/>
+        </w:rPr>
+        <w:t xml:space="preserve">Government employment continued to trend up in January (+32,000), </w:t>
+      </w:r>
+      <w:proofErr w:type="gramStart"/>
+      <w:r>
+        <w:rPr>
+          <w:rFonts w:ascii="Times New Roman" w:hAnsi="Times New Roman" w:cs="Times New Roman"/>
+          <w:sz w:val="24"/>
+          <w:szCs w:val="24"/>
+        </w:rPr>
+        <w:t>similar to</w:t>
+      </w:r>
+      <w:proofErr w:type="gramEnd"/>
+      <w:r>
+        <w:rPr>
+          <w:rFonts w:ascii="Times New Roman" w:hAnsi="Times New Roman" w:cs="Times New Roman"/>
+          <w:sz w:val="24"/>
+          <w:szCs w:val="24"/>
+        </w:rPr>
+        <w:t xml:space="preserve"> the average monthly gain in 2024 (+38,000).</w:t>
+      </w:r>
+    </w:p>
+    <w:p>
+      <w:pPr>
+        <w:pStyle w:val="HTMLPreformatted"/>
+        <w:shd w:val="clear" w:color="auto" w:fill="FFFFFF"/>
+        <w:spacing w:after="120" w:line="360" w:lineRule="auto"/>
+        <w:rPr>
+          <w:rFonts w:ascii="Times New Roman" w:hAnsi="Times New Roman" w:cs="Times New Roman"/>
+          <w:sz w:val="24"/>
+          <w:szCs w:val="24"/>
+        </w:rPr>
+      </w:pPr>
+      <w:r>
+        <w:rPr>
+          <w:rFonts w:ascii="Times New Roman" w:hAnsi="Times New Roman" w:cs="Times New Roman"/>
+          <w:sz w:val="24"/>
+          <w:szCs w:val="24"/>
+        </w:rPr>
+        <w:t>Employment in the mining, quarrying, and oil and gas extraction industry declined by 8,000</w:t>
+      </w:r>
+      <w:r>
+        <w:rPr>
+          <w:rFonts w:ascii="Times New Roman" w:hAnsi="Times New Roman" w:cs="Times New Roman"/>
+          <w:sz w:val="24"/>
+          <w:szCs w:val="24"/>
+        </w:rPr>
+        <w:t xml:space="preserve"> </w:t>
+      </w:r>
+      <w:r>
+        <w:rPr>
+          <w:rFonts w:ascii="Times New Roman" w:hAnsi="Times New Roman" w:cs="Times New Roman"/>
+          <w:sz w:val="24"/>
+          <w:szCs w:val="24"/>
+        </w:rPr>
+        <w:t>over the month, following little net change in 2024. In January, the job loss was concentrated</w:t>
+      </w:r>
+      <w:r>
+        <w:rPr>
+          <w:rFonts w:ascii="Times New Roman" w:hAnsi="Times New Roman" w:cs="Times New Roman"/>
+          <w:sz w:val="24"/>
+          <w:szCs w:val="24"/>
+        </w:rPr>
+        <w:t xml:space="preserve"> </w:t>
+      </w:r>
+      <w:proofErr w:type="gramStart"/>
+      <w:r>
+        <w:rPr>
+          <w:rFonts w:ascii="Times New Roman" w:hAnsi="Times New Roman" w:cs="Times New Roman"/>
+          <w:sz w:val="24"/>
+          <w:szCs w:val="24"/>
+        </w:rPr>
+        <w:t>in</w:t>
+      </w:r>
+      <w:proofErr w:type="gramEnd"/>
+      <w:r>
+        <w:rPr>
+          <w:rFonts w:ascii="Times New Roman" w:hAnsi="Times New Roman" w:cs="Times New Roman"/>
+          <w:sz w:val="24"/>
+          <w:szCs w:val="24"/>
+        </w:rPr>
+        <w:t xml:space="preserve"> </w:t>
+      </w:r>
+      <w:r>
+        <w:rPr>
+          <w:rFonts w:ascii="Times New Roman" w:hAnsi="Times New Roman" w:cs="Times New Roman"/>
+          <w:sz w:val="24"/>
+          <w:szCs w:val="24"/>
+        </w:rPr>
+        <w:t>support activities for mining (-8,000).</w:t>
+      </w:r>
+    </w:p>
+    <w:p>
+      <w:pPr>
+        <w:pStyle w:val="HTMLPreformatted"/>
+        <w:shd w:val="clear" w:color="auto" w:fill="FFFFFF"/>
+        <w:spacing w:after="120" w:line="360" w:lineRule="auto"/>
+        <w:rPr>
+          <w:rFonts w:ascii="Times New Roman" w:hAnsi="Times New Roman" w:cs="Times New Roman"/>
+          <w:sz w:val="24"/>
+          <w:szCs w:val="24"/>
+        </w:rPr>
+      </w:pPr>
+      <w:r>
+        <w:rPr>
+          <w:rFonts w:ascii="Times New Roman" w:hAnsi="Times New Roman" w:cs="Times New Roman"/>
+          <w:sz w:val="24"/>
+          <w:szCs w:val="24"/>
+        </w:rPr>
+        <w:t>Employment showed little change over the month in other major industries, including</w:t>
+      </w:r>
+      <w:r>
+        <w:rPr>
+          <w:rFonts w:ascii="Times New Roman" w:hAnsi="Times New Roman" w:cs="Times New Roman"/>
+          <w:sz w:val="24"/>
+          <w:szCs w:val="24"/>
+        </w:rPr>
+        <w:t xml:space="preserve"> </w:t>
+      </w:r>
+      <w:r>
+        <w:rPr>
+          <w:rFonts w:ascii="Times New Roman" w:hAnsi="Times New Roman" w:cs="Times New Roman"/>
+          <w:sz w:val="24"/>
+          <w:szCs w:val="24"/>
+        </w:rPr>
+        <w:t>construction, manufacturing, wholesale trade, transportation and warehousing, information,</w:t>
+      </w:r>
+      <w:r>
+        <w:rPr>
+          <w:rFonts w:ascii="Times New Roman" w:hAnsi="Times New Roman" w:cs="Times New Roman"/>
+          <w:sz w:val="24"/>
+          <w:szCs w:val="24"/>
+        </w:rPr>
+        <w:t xml:space="preserve"> </w:t>
+      </w:r>
+      <w:r>
+        <w:rPr>
+          <w:rFonts w:ascii="Times New Roman" w:hAnsi="Times New Roman" w:cs="Times New Roman"/>
+          <w:sz w:val="24"/>
+          <w:szCs w:val="24"/>
+        </w:rPr>
+        <w:t>financial activities, professional and business services, leisure and hospitality, and other</w:t>
+      </w:r>
+      <w:r>
+        <w:rPr>
+          <w:rFonts w:ascii="Times New Roman" w:hAnsi="Times New Roman" w:cs="Times New Roman"/>
+          <w:sz w:val="24"/>
+          <w:szCs w:val="24"/>
+        </w:rPr>
+        <w:t xml:space="preserve"> </w:t>
+      </w:r>
+      <w:r>
+        <w:rPr>
+          <w:rFonts w:ascii="Times New Roman" w:hAnsi="Times New Roman" w:cs="Times New Roman"/>
+          <w:sz w:val="24"/>
+          <w:szCs w:val="24"/>
+        </w:rPr>
+        <w:t>services.</w:t>
+      </w:r>
+    </w:p>
+    <w:p>
+      <w:pPr>
+        <w:pStyle w:val="HTMLPreformatted"/>
+        <w:shd w:val="clear" w:color="auto" w:fill="FFFFFF"/>
+        <w:spacing w:after="120" w:line="360" w:lineRule="auto"/>
+        <w:rPr>
+          <w:rFonts w:ascii="Times New Roman" w:hAnsi="Times New Roman" w:cs="Times New Roman"/>
+          <w:sz w:val="24"/>
+          <w:szCs w:val="24"/>
+        </w:rPr>
+      </w:pPr>
+      <w:r>
+        <w:rPr>
+          <w:rFonts w:ascii="Times New Roman" w:hAnsi="Times New Roman" w:cs="Times New Roman"/>
+          <w:sz w:val="24"/>
+          <w:szCs w:val="24"/>
+        </w:rPr>
+        <w:lastRenderedPageBreak/>
+        <w:t>In January, average hourly earnings for all employees on private nonfarm payrolls rose by 17</w:t>
+      </w:r>
+      <w:r>
+        <w:rPr>
+          <w:rFonts w:ascii="Times New Roman" w:hAnsi="Times New Roman" w:cs="Times New Roman"/>
+          <w:sz w:val="24"/>
+          <w:szCs w:val="24"/>
+        </w:rPr>
+        <w:t xml:space="preserve"> </w:t>
+      </w:r>
+      <w:r>
+        <w:rPr>
+          <w:rFonts w:ascii="Times New Roman" w:hAnsi="Times New Roman" w:cs="Times New Roman"/>
+          <w:sz w:val="24"/>
+          <w:szCs w:val="24"/>
+        </w:rPr>
+        <w:t>cents, or 0.5 percent, to $35.87. Over the past 12 months, average hourly earnings have</w:t>
+      </w:r>
+      <w:r>
+        <w:rPr>
+          <w:rFonts w:ascii="Times New Roman" w:hAnsi="Times New Roman" w:cs="Times New Roman"/>
+          <w:sz w:val="24"/>
+          <w:szCs w:val="24"/>
+        </w:rPr>
+        <w:t xml:space="preserve"> </w:t>
+      </w:r>
+      <w:r>
+        <w:rPr>
+          <w:rFonts w:ascii="Times New Roman" w:hAnsi="Times New Roman" w:cs="Times New Roman"/>
+          <w:sz w:val="24"/>
+          <w:szCs w:val="24"/>
+        </w:rPr>
+        <w:t>increased by 4.1 percent. In January, average hourly earnings of private-sector production and</w:t>
+      </w:r>
+      <w:r>
+        <w:rPr>
+          <w:rFonts w:ascii="Times New Roman" w:hAnsi="Times New Roman" w:cs="Times New Roman"/>
+          <w:sz w:val="24"/>
+          <w:szCs w:val="24"/>
+        </w:rPr>
+        <w:t xml:space="preserve"> </w:t>
+      </w:r>
+      <w:r>
+        <w:rPr>
+          <w:rFonts w:ascii="Times New Roman" w:hAnsi="Times New Roman" w:cs="Times New Roman"/>
+          <w:sz w:val="24"/>
+          <w:szCs w:val="24"/>
+        </w:rPr>
+        <w:t>nonsupervisory employees rose by 16 cents, or 0.5 percent, to $30.84.</w:t>
+      </w:r>
+    </w:p>
+    <w:p>
+      <w:pPr>
+        <w:pStyle w:val="HTMLPreformatted"/>
+        <w:shd w:val="clear" w:color="auto" w:fill="FFFFFF"/>
+        <w:spacing w:after="120" w:line="360" w:lineRule="auto"/>
+        <w:rPr>
+          <w:rFonts w:ascii="Times New Roman" w:hAnsi="Times New Roman" w:cs="Times New Roman"/>
+          <w:sz w:val="24"/>
+          <w:szCs w:val="24"/>
+        </w:rPr>
+      </w:pPr>
+      <w:r>
+        <w:rPr>
+          <w:rFonts w:ascii="Times New Roman" w:hAnsi="Times New Roman" w:cs="Times New Roman"/>
+          <w:sz w:val="24"/>
+          <w:szCs w:val="24"/>
+        </w:rPr>
+        <w:t xml:space="preserve">The average workweek for all employees on private </w:t>
+      </w:r>
+      <w:proofErr w:type="gramStart"/>
+      <w:r>
+        <w:rPr>
+          <w:rFonts w:ascii="Times New Roman" w:hAnsi="Times New Roman" w:cs="Times New Roman"/>
+          <w:sz w:val="24"/>
+          <w:szCs w:val="24"/>
+        </w:rPr>
+        <w:t>nonfarm</w:t>
+      </w:r>
+      <w:proofErr w:type="gramEnd"/>
+      <w:r>
+        <w:rPr>
+          <w:rFonts w:ascii="Times New Roman" w:hAnsi="Times New Roman" w:cs="Times New Roman"/>
+          <w:sz w:val="24"/>
+          <w:szCs w:val="24"/>
+        </w:rPr>
+        <w:t xml:space="preserve"> payrolls edged down by 0.1 hour to</w:t>
+      </w:r>
+      <w:r>
+        <w:rPr>
+          <w:rFonts w:ascii="Times New Roman" w:hAnsi="Times New Roman" w:cs="Times New Roman"/>
+          <w:sz w:val="24"/>
+          <w:szCs w:val="24"/>
+        </w:rPr>
+        <w:t xml:space="preserve"> </w:t>
+      </w:r>
+      <w:r>
+        <w:rPr>
+          <w:rFonts w:ascii="Times New Roman" w:hAnsi="Times New Roman" w:cs="Times New Roman"/>
+          <w:sz w:val="24"/>
+          <w:szCs w:val="24"/>
+        </w:rPr>
+        <w:t>34.1 hours in January. In manufacturing, the average workweek was little changed at 40.0 hours,</w:t>
+      </w:r>
+      <w:r>
+        <w:rPr>
+          <w:rFonts w:ascii="Times New Roman" w:hAnsi="Times New Roman" w:cs="Times New Roman"/>
+          <w:sz w:val="24"/>
+          <w:szCs w:val="24"/>
+        </w:rPr>
+        <w:t xml:space="preserve"> </w:t>
+      </w:r>
+      <w:r>
+        <w:rPr>
+          <w:rFonts w:ascii="Times New Roman" w:hAnsi="Times New Roman" w:cs="Times New Roman"/>
+          <w:sz w:val="24"/>
+          <w:szCs w:val="24"/>
+        </w:rPr>
+        <w:t>and overtime was unchanged at 2.8 hours. The average workweek for production and</w:t>
+      </w:r>
+      <w:r>
+        <w:rPr>
+          <w:rFonts w:ascii="Times New Roman" w:hAnsi="Times New Roman" w:cs="Times New Roman"/>
+          <w:sz w:val="24"/>
+          <w:szCs w:val="24"/>
+        </w:rPr>
+        <w:t xml:space="preserve"> </w:t>
+      </w:r>
+      <w:r>
+        <w:rPr>
+          <w:rFonts w:ascii="Times New Roman" w:hAnsi="Times New Roman" w:cs="Times New Roman"/>
+          <w:sz w:val="24"/>
+          <w:szCs w:val="24"/>
+        </w:rPr>
+        <w:t>nonsupervisory</w:t>
+      </w:r>
+      <w:r>
+        <w:rPr>
+          <w:rFonts w:ascii="Times New Roman" w:hAnsi="Times New Roman" w:cs="Times New Roman"/>
+          <w:sz w:val="24"/>
+          <w:szCs w:val="24"/>
+        </w:rPr>
+        <w:t xml:space="preserve"> </w:t>
+      </w:r>
+      <w:r>
+        <w:rPr>
+          <w:rFonts w:ascii="Times New Roman" w:hAnsi="Times New Roman" w:cs="Times New Roman"/>
+          <w:sz w:val="24"/>
+          <w:szCs w:val="24"/>
+        </w:rPr>
+        <w:t xml:space="preserve">employees on private </w:t>
+      </w:r>
+      <w:proofErr w:type="gramStart"/>
+      <w:r>
+        <w:rPr>
+          <w:rFonts w:ascii="Times New Roman" w:hAnsi="Times New Roman" w:cs="Times New Roman"/>
+          <w:sz w:val="24"/>
+          <w:szCs w:val="24"/>
+        </w:rPr>
+        <w:t>nonfarm</w:t>
+      </w:r>
+      <w:proofErr w:type="gramEnd"/>
+      <w:r>
+        <w:rPr>
+          <w:rFonts w:ascii="Times New Roman" w:hAnsi="Times New Roman" w:cs="Times New Roman"/>
+          <w:sz w:val="24"/>
+          <w:szCs w:val="24"/>
+        </w:rPr>
+        <w:t xml:space="preserve"> payrolls decreased by 0.2 hour to 33.5 hours.</w:t>
+      </w:r>
+    </w:p>
+    <w:p>
+      <w:pPr>
+        <w:pStyle w:val="HTMLPreformatted"/>
+        <w:shd w:val="clear" w:color="auto" w:fill="FFFFFF"/>
+        <w:spacing w:after="120" w:line="360" w:lineRule="auto"/>
+        <w:rPr>
+          <w:rFonts w:ascii="Times New Roman" w:hAnsi="Times New Roman" w:cs="Times New Roman"/>
+          <w:sz w:val="24"/>
+          <w:szCs w:val="24"/>
+        </w:rPr>
+      </w:pPr>
+      <w:r>
+        <w:rPr>
+          <w:rFonts w:ascii="Times New Roman" w:hAnsi="Times New Roman" w:cs="Times New Roman"/>
+          <w:sz w:val="24"/>
+          <w:szCs w:val="24"/>
+        </w:rPr>
+        <w:t xml:space="preserve">The change in total </w:t>
+      </w:r>
+      <w:proofErr w:type="gramStart"/>
+      <w:r>
+        <w:rPr>
+          <w:rFonts w:ascii="Times New Roman" w:hAnsi="Times New Roman" w:cs="Times New Roman"/>
+          <w:sz w:val="24"/>
+          <w:szCs w:val="24"/>
+        </w:rPr>
+        <w:t>nonfarm</w:t>
+      </w:r>
+      <w:proofErr w:type="gramEnd"/>
+      <w:r>
+        <w:rPr>
+          <w:rFonts w:ascii="Times New Roman" w:hAnsi="Times New Roman" w:cs="Times New Roman"/>
+          <w:sz w:val="24"/>
+          <w:szCs w:val="24"/>
+        </w:rPr>
+        <w:t xml:space="preserve"> payroll employment for November was revised up by 49,000, from</w:t>
+      </w:r>
+      <w:r>
+        <w:rPr>
+          <w:rFonts w:ascii="Times New Roman" w:hAnsi="Times New Roman" w:cs="Times New Roman"/>
+          <w:sz w:val="24"/>
+          <w:szCs w:val="24"/>
+        </w:rPr>
+        <w:t xml:space="preserve"> </w:t>
+      </w:r>
+      <w:r>
+        <w:rPr>
+          <w:rFonts w:ascii="Times New Roman" w:hAnsi="Times New Roman" w:cs="Times New Roman"/>
+          <w:sz w:val="24"/>
+          <w:szCs w:val="24"/>
+        </w:rPr>
+        <w:t>+212,000 to +261,000, and the change for December was revised up by 51,000, from +256,000 to</w:t>
+      </w:r>
+      <w:r>
+        <w:rPr>
+          <w:rFonts w:ascii="Times New Roman" w:hAnsi="Times New Roman" w:cs="Times New Roman"/>
+          <w:sz w:val="24"/>
+          <w:szCs w:val="24"/>
+        </w:rPr>
+        <w:t xml:space="preserve"> </w:t>
+      </w:r>
+      <w:r>
+        <w:rPr>
+          <w:rFonts w:ascii="Times New Roman" w:hAnsi="Times New Roman" w:cs="Times New Roman"/>
+          <w:sz w:val="24"/>
+          <w:szCs w:val="24"/>
+        </w:rPr>
+        <w:t>+307,000. With these revisions, employment in November and December combined is 100,000 higher</w:t>
+      </w:r>
+      <w:r>
+        <w:rPr>
+          <w:rFonts w:ascii="Times New Roman" w:hAnsi="Times New Roman" w:cs="Times New Roman"/>
+          <w:sz w:val="24"/>
+          <w:szCs w:val="24"/>
+        </w:rPr>
+        <w:t xml:space="preserve"> </w:t>
+      </w:r>
+      <w:r>
+        <w:rPr>
+          <w:rFonts w:ascii="Times New Roman" w:hAnsi="Times New Roman" w:cs="Times New Roman"/>
+          <w:sz w:val="24"/>
+          <w:szCs w:val="24"/>
+        </w:rPr>
+        <w:t>than previously reported. (Monthly revisions result from additional reports received from</w:t>
+      </w:r>
+      <w:r>
+        <w:rPr>
+          <w:rFonts w:ascii="Times New Roman" w:hAnsi="Times New Roman" w:cs="Times New Roman"/>
+          <w:sz w:val="24"/>
+          <w:szCs w:val="24"/>
+        </w:rPr>
+        <w:t xml:space="preserve"> </w:t>
+      </w:r>
+      <w:r>
+        <w:rPr>
+          <w:rFonts w:ascii="Times New Roman" w:hAnsi="Times New Roman" w:cs="Times New Roman"/>
+          <w:sz w:val="24"/>
+          <w:szCs w:val="24"/>
+        </w:rPr>
+        <w:t>businesses and government agencies since the last published estimates and from the recalculation of seasonal factors. The annual benchmark process also contributed to the</w:t>
+      </w:r>
+      <w:r>
+        <w:rPr>
+          <w:rFonts w:ascii="Times New Roman" w:hAnsi="Times New Roman" w:cs="Times New Roman"/>
+          <w:sz w:val="24"/>
+          <w:szCs w:val="24"/>
+        </w:rPr>
+        <w:t xml:space="preserve"> </w:t>
+      </w:r>
+      <w:r>
+        <w:rPr>
+          <w:rFonts w:ascii="Times New Roman" w:hAnsi="Times New Roman" w:cs="Times New Roman"/>
+          <w:sz w:val="24"/>
+          <w:szCs w:val="24"/>
+        </w:rPr>
+        <w:t>November and December revisions.)</w:t>
+      </w:r>
+    </w:p>
+    <w:p>
+      <w:pPr>
+        <w:pStyle w:val="HTMLPreformatted"/>
+        <w:shd w:val="clear" w:color="auto" w:fill="FFFFFF"/>
+        <w:spacing w:after="120" w:line="360" w:lineRule="auto"/>
+        <w:rPr>
+          <w:rFonts w:ascii="Times New Roman" w:hAnsi="Times New Roman" w:cs="Times New Roman"/>
+          <w:b/>
+          <w:bCs/>
+          <w:sz w:val="24"/>
+          <w:szCs w:val="24"/>
+          <w:u w:val="single"/>
+        </w:rPr>
+      </w:pPr>
+      <w:r>
+        <w:rPr>
+          <w:rFonts w:ascii="Times New Roman" w:hAnsi="Times New Roman" w:cs="Times New Roman"/>
+          <w:b/>
+          <w:bCs/>
+          <w:sz w:val="24"/>
+          <w:szCs w:val="24"/>
+          <w:u w:val="single"/>
+        </w:rPr>
+        <w:t>National Gross Domestic Product</w:t>
+      </w:r>
+    </w:p>
+    <w:p>
+      <w:pPr>
+        <w:shd w:val="clear" w:color="auto" w:fill="FFFFFF"/>
+        <w:spacing w:before="120" w:line="360" w:lineRule="auto"/>
+        <w:rPr>
+          <w:color w:val="0A0A0A"/>
+        </w:rPr>
+      </w:pPr>
+      <w:r>
+        <w:rPr>
+          <w:color w:val="0A0A0A"/>
+        </w:rPr>
+        <w:t>Real gross domestic product (GDP) increased at an annual rate of 2.8 percent in the third quarter of 2024, according to the "advance" estimate released by the U.S. Bureau of Economic Analysis. In the second quarter, real GDP increased 3.0 percent.</w:t>
+      </w:r>
+    </w:p>
+    <w:p>
+      <w:pPr>
+        <w:shd w:val="clear" w:color="auto" w:fill="FFFFFF"/>
+        <w:spacing w:before="120" w:line="360" w:lineRule="auto"/>
+        <w:rPr>
+          <w:color w:val="0A0A0A"/>
+        </w:rPr>
+      </w:pPr>
+    </w:p>
+    <w:p>
+      <w:pPr>
+        <w:shd w:val="clear" w:color="auto" w:fill="FFFFFF"/>
+        <w:spacing w:before="120" w:line="360" w:lineRule="auto"/>
+        <w:rPr>
+          <w:color w:val="0A0A0A"/>
+        </w:rPr>
+      </w:pPr>
+    </w:p>
+    <w:p>
+      <w:pPr>
+        <w:shd w:val="clear" w:color="auto" w:fill="FFFFFF"/>
+        <w:spacing w:before="120" w:line="360" w:lineRule="auto"/>
+        <w:rPr>
+          <w:color w:val="0A0A0A"/>
+        </w:rPr>
+      </w:pPr>
+    </w:p>
+    <w:p>
+      <w:pPr>
+        <w:shd w:val="clear" w:color="auto" w:fill="FFFFFF"/>
+        <w:spacing w:before="120" w:line="360" w:lineRule="auto"/>
+        <w:rPr>
+          <w:color w:val="0A0A0A"/>
+        </w:rPr>
+      </w:pPr>
+    </w:p>
+    <w:p>
+      <w:pPr>
+        <w:shd w:val="clear" w:color="auto" w:fill="FFFFFF"/>
+        <w:spacing w:before="120" w:line="360" w:lineRule="auto"/>
+        <w:rPr>
+          <w:color w:val="0A0A0A"/>
+        </w:rPr>
+      </w:pPr>
+    </w:p>
+    <w:p>
+      <w:pPr>
+        <w:shd w:val="clear" w:color="auto" w:fill="FFFFFF"/>
+        <w:spacing w:before="120" w:line="360" w:lineRule="auto"/>
+        <w:rPr>
+          <w:color w:val="0A0A0A"/>
+        </w:rPr>
+      </w:pPr>
+    </w:p>
+    <w:p>
+      <w:pPr>
+        <w:shd w:val="clear" w:color="auto" w:fill="FFFFFF"/>
+        <w:spacing w:before="120" w:line="360" w:lineRule="auto"/>
+        <w:rPr>
+          <w:color w:val="0A0A0A"/>
+        </w:rPr>
+      </w:pPr>
+    </w:p>
+    <w:p>
+      <w:pPr>
+        <w:shd w:val="clear" w:color="auto" w:fill="FFFFFF"/>
+        <w:spacing w:before="120" w:line="360" w:lineRule="auto"/>
+        <w:rPr>
+          <w:color w:val="0A0A0A"/>
+        </w:rPr>
+      </w:pPr>
+      <w:r>
+        <w:rPr>
+          <w:color w:val="0A0A0A"/>
+        </w:rPr>
+        <w:t xml:space="preserve"> </w:t>
+      </w:r>
+    </w:p>
+    <w:p>
+      <w:pPr>
+        <w:shd w:val="clear" w:color="auto" w:fill="FFFFFF"/>
+        <w:spacing w:before="120" w:line="360" w:lineRule="auto"/>
+        <w:rPr>
+          <w:color w:val="0A0A0A"/>
+        </w:rPr>
+      </w:pPr>
+    </w:p>
+    <w:p>
+      <w:pPr>
+        <w:shd w:val="clear" w:color="auto" w:fill="FFFFFF"/>
+        <w:spacing w:before="120" w:line="360" w:lineRule="auto"/>
+        <w:rPr>
+          <w:color w:val="0A0A0A"/>
+        </w:rPr>
+      </w:pPr>
+      <w:r>
+        <w:rPr>
+          <w:color w:val="0A0A0A"/>
+        </w:rPr>
+        <w:lastRenderedPageBreak/>
+        <w:t>Please note the following chart from the U.S. Bureau of Economic Analysis:</w:t>
       </w:r>
     </w:p>
     <w:p>
@@ -648,46 +1615,58 @@
           <w:tab w:val="left" w:pos="13740"/>
           <w:tab w:val="left" w:pos="14656"/>
         </w:tabs>
-        <w:spacing w:before="0" w:beforeAutospacing="0" w:after="240" w:afterAutospacing="0" w:line="360" w:lineRule="auto"/>
-        <w:rPr>
-          <w:sz w:val="24"/>
-          <w:szCs w:val="24"/>
-        </w:rPr>
-      </w:pPr>
-      <w:r>
-        <w:rPr>
-          <w:sz w:val="24"/>
-          <w:szCs w:val="24"/>
-        </w:rPr>
-        <w:t>According to the U.S. Department of Labor (</w:t>
-      </w:r>
-      <w:r>
-        <w:rPr>
-          <w:sz w:val="24"/>
-          <w:szCs w:val="24"/>
-        </w:rPr>
-        <w:t>October 16</w:t>
-      </w:r>
-      <w:r>
-        <w:rPr>
-          <w:sz w:val="24"/>
-          <w:szCs w:val="24"/>
-        </w:rPr>
-        <w:t xml:space="preserve">, 2024), total </w:t>
-      </w:r>
-      <w:r>
-        <w:rPr>
-          <w:sz w:val="24"/>
-          <w:szCs w:val="24"/>
-        </w:rPr>
-        <w:t>nonfarm payroll employment was essentially unchanged in October 2024 (+12,000), following an average monthly gain of 194,000 over the prior 12 months. Private-sector employment changed little in October (−28,000), while government employment continued to trend up (+40,000)</w:t>
-      </w:r>
-      <w:r>
-        <w:rPr>
-          <w:sz w:val="24"/>
-          <w:szCs w:val="24"/>
-        </w:rPr>
-        <w:t>.</w:t>
+        <w:spacing w:before="0" w:beforeAutospacing="0" w:after="0" w:afterAutospacing="0" w:line="360" w:lineRule="auto"/>
+        <w:jc w:val="center"/>
+        <w:rPr>
+          <w:sz w:val="24"/>
+          <w:szCs w:val="24"/>
+        </w:rPr>
+      </w:pPr>
+      <w:r>
+        <w:rPr>
+          <w:sz w:val="24"/>
+          <w:szCs w:val="24"/>
+        </w:rPr>
+        <w:drawing>
+          <wp:inline distT="0" distB="0" distL="0" distR="0" wp14:anchorId="4B3D14FF" wp14:editId="015B69C2">
+            <wp:extent cx="3057525" cy="2741483"/>
+            <wp:effectExtent l="19050" t="19050" r="9525" b="20955"/>
+            <wp:docPr id="1528707617" name="Picture 1" descr="A graph of a graph showing the growth of the rate&#10;&#10;AI-generated content may be incorrect."/>
+            <wp:cNvGraphicFramePr>
+              <a:graphicFrameLocks xmlns:a="http://schemas.openxmlformats.org/drawingml/2006/main" noChangeAspect="1"/>
+            </wp:cNvGraphicFramePr>
+            <a:graphic xmlns:a="http://schemas.openxmlformats.org/drawingml/2006/main">
+              <a:graphicData uri="http://schemas.openxmlformats.org/drawingml/2006/picture">
+                <pic:pic xmlns:pic="http://schemas.openxmlformats.org/drawingml/2006/picture">
+                  <pic:nvPicPr>
+                    <pic:cNvPr id="1528707617" name="Picture 1" descr="A graph of a graph showing the growth of the rate&#10;&#10;AI-generated content may be incorrect."/>
+                    <pic:cNvPicPr/>
+                  </pic:nvPicPr>
+                  <pic:blipFill>
+                    <a:blip r:embed="rId8"/>
+                    <a:stretch>
+                      <a:fillRect/>
+                    </a:stretch>
+                  </pic:blipFill>
+                  <pic:spPr>
+                    <a:xfrm>
+                      <a:off x="0" y="0"/>
+                      <a:ext cx="3063671" cy="2746993"/>
+                    </a:xfrm>
+                    <a:prstGeom prst="rect">
+                      <a:avLst/>
+                    </a:prstGeom>
+                    <a:ln w="9525">
+                      <a:solidFill>
+                        <a:schemeClr val="tx1"/>
+                      </a:solidFill>
+                    </a:ln>
+                  </pic:spPr>
+                </pic:pic>
+              </a:graphicData>
+            </a:graphic>
+          </wp:inline>
+        </w:drawing>
       </w:r>
     </w:p>
     <w:p>
@@ -711,7 +1690,7 @@
           <w:tab w:val="left" w:pos="13740"/>
           <w:tab w:val="left" w:pos="14656"/>
         </w:tabs>
-        <w:spacing w:before="0" w:beforeAutospacing="0" w:after="0" w:afterAutospacing="0" w:line="360" w:lineRule="auto"/>
+        <w:spacing w:before="120" w:beforeAutospacing="0" w:after="0" w:afterAutospacing="0" w:line="360" w:lineRule="auto"/>
         <w:rPr>
           <w:b/>
           <w:bCs/>
@@ -722,406 +1701,100 @@
       </w:pPr>
       <w:r>
         <w:rPr>
-          <w:sz w:val="24"/>
-          <w:szCs w:val="24"/>
-        </w:rPr>
-        <w:t>This news release presents statistics from two monthly surveys. The household survey measures</w:t>
-      </w:r>
-      <w:r>
-        <w:rPr>
-          <w:sz w:val="24"/>
-          <w:szCs w:val="24"/>
-        </w:rPr>
-        <w:t xml:space="preserve"> </w:t>
-      </w:r>
-      <w:r>
-        <w:rPr>
-          <w:sz w:val="24"/>
-          <w:szCs w:val="24"/>
-        </w:rPr>
-        <w:t>labor force status, including unemployment, by demographic characteristics. The establishment</w:t>
-      </w:r>
-      <w:r>
-        <w:rPr>
-          <w:sz w:val="24"/>
-          <w:szCs w:val="24"/>
-        </w:rPr>
-        <w:t xml:space="preserve"> </w:t>
-      </w:r>
-      <w:r>
-        <w:rPr>
-          <w:sz w:val="24"/>
-          <w:szCs w:val="24"/>
-        </w:rPr>
-        <w:t xml:space="preserve">survey measures </w:t>
-      </w:r>
-      <w:proofErr w:type="gramStart"/>
-      <w:r>
-        <w:rPr>
-          <w:sz w:val="24"/>
-          <w:szCs w:val="24"/>
-        </w:rPr>
-        <w:t>nonfarm</w:t>
-      </w:r>
-      <w:proofErr w:type="gramEnd"/>
-      <w:r>
-        <w:rPr>
-          <w:sz w:val="24"/>
-          <w:szCs w:val="24"/>
-        </w:rPr>
-        <w:t xml:space="preserve"> employment, hours, and earnings by industry. For more information</w:t>
-      </w:r>
-      <w:r>
-        <w:rPr>
-          <w:sz w:val="24"/>
-          <w:szCs w:val="24"/>
-        </w:rPr>
-        <w:t xml:space="preserve"> </w:t>
-      </w:r>
-      <w:r>
-        <w:rPr>
-          <w:sz w:val="24"/>
-          <w:szCs w:val="24"/>
-        </w:rPr>
-        <w:t>about the concepts and statistical methodology used in these two surveys, see the Technical</w:t>
-      </w:r>
-      <w:r>
-        <w:rPr>
-          <w:sz w:val="24"/>
-          <w:szCs w:val="24"/>
-        </w:rPr>
-        <w:t xml:space="preserve"> </w:t>
-      </w:r>
-      <w:r>
-        <w:rPr>
-          <w:sz w:val="24"/>
-          <w:szCs w:val="24"/>
-        </w:rPr>
-        <w:t>Note.</w:t>
-      </w:r>
-      <w:r>
-        <w:rPr>
           <w:b/>
           <w:bCs/>
           <w:sz w:val="24"/>
           <w:szCs w:val="24"/>
           <w:u w:val="single"/>
         </w:rPr>
-        <w:t xml:space="preserve"> </w:t>
+        <w:t>Maryland Summary</w:t>
+      </w:r>
+      <w:r>
+        <w:rPr>
+          <w:rStyle w:val="FootnoteReference"/>
+          <w:sz w:val="24"/>
+          <w:szCs w:val="24"/>
+          <w:u w:val="single"/>
+          <w:vertAlign w:val="superscript"/>
+        </w:rPr>
+        <w:footnoteReference w:customMarkFollows="1" w:id="2"/>
+        <w:t>[1]</w:t>
       </w:r>
     </w:p>
     <w:p>
       <w:pPr>
         <w:shd w:val="clear" w:color="auto" w:fill="FFFFFF"/>
-        <w:spacing w:line="360" w:lineRule="auto"/>
-        <w:rPr>
-          <w:b/>
-          <w:bCs/>
-          <w:u w:val="single"/>
-        </w:rPr>
-      </w:pPr>
-      <w:r>
-        <w:rPr>
-          <w:b/>
-          <w:bCs/>
-          <w:u w:val="single"/>
-        </w:rPr>
-        <w:t xml:space="preserve">Survey Data </w:t>
+        <w:spacing w:before="120" w:line="360" w:lineRule="auto"/>
+        <w:rPr>
+          <w:color w:val="0A0A0A"/>
+        </w:rPr>
+      </w:pPr>
+      <w:r>
+        <w:rPr>
+          <w:color w:val="0A0A0A"/>
+        </w:rPr>
+        <w:t xml:space="preserve">Maryland payroll employment increased by 200 jobs (0.0 percent), on </w:t>
+      </w:r>
+      <w:proofErr w:type="gramStart"/>
+      <w:r>
+        <w:rPr>
+          <w:color w:val="0A0A0A"/>
+        </w:rPr>
+        <w:t>net</w:t>
+      </w:r>
+      <w:proofErr w:type="gramEnd"/>
+      <w:r>
+        <w:rPr>
+          <w:color w:val="0A0A0A"/>
+        </w:rPr>
+        <w:t>, in December. The largest job gains occurred in government (1,300 jobs) and financial services (1,100 jobs). The total gains were largely offset by declines in professional and business services (2,000 jobs), construction (400 jobs), and manufacturing (100 jobs)</w:t>
+      </w:r>
+      <w:r>
+        <w:rPr>
+          <w:color w:val="0A0A0A"/>
+        </w:rPr>
+        <w:t>.</w:t>
       </w:r>
     </w:p>
     <w:p>
       <w:pPr>
-        <w:pStyle w:val="HTMLPreformatted"/>
         <w:shd w:val="clear" w:color="auto" w:fill="FFFFFF"/>
-        <w:spacing w:after="240" w:line="360" w:lineRule="auto"/>
-        <w:rPr>
-          <w:rFonts w:ascii="Times New Roman" w:hAnsi="Times New Roman" w:cs="Times New Roman"/>
-          <w:sz w:val="24"/>
-          <w:szCs w:val="24"/>
-        </w:rPr>
-      </w:pPr>
-      <w:r>
-        <w:rPr>
-          <w:rFonts w:ascii="Times New Roman" w:hAnsi="Times New Roman" w:cs="Times New Roman"/>
-          <w:sz w:val="24"/>
-          <w:szCs w:val="24"/>
-        </w:rPr>
-        <w:t>Within the private sector, health care added 52,000 jobs in October, in line with the average monthly gain of 58,000 over the prior 12 months. Over the month, employment rose in ambulatory health care services (+36,000) and nursing and residential care facilities (+9,000).</w:t>
+        <w:spacing w:before="120" w:line="360" w:lineRule="auto"/>
+        <w:rPr>
+          <w:color w:val="0A0A0A"/>
+        </w:rPr>
+      </w:pPr>
+      <w:r>
+        <w:rPr>
+          <w:color w:val="0A0A0A"/>
+        </w:rPr>
+        <w:t>On a year-over-year basis, payroll employment in Maryland increased by 38,400 jobs (1.4 percent), on net. The most jobs were added over the year in education and health services (21,400 jobs), followed by government (11,100 jobs) and leisure and hospitality (5,100 jobs).</w:t>
       </w:r>
     </w:p>
     <w:p>
       <w:pPr>
-        <w:pStyle w:val="HTMLPreformatted"/>
         <w:shd w:val="clear" w:color="auto" w:fill="FFFFFF"/>
-        <w:spacing w:after="240" w:line="360" w:lineRule="auto"/>
-        <w:rPr>
-          <w:rFonts w:ascii="Times New Roman" w:hAnsi="Times New Roman" w:cs="Times New Roman"/>
-          <w:sz w:val="24"/>
-          <w:szCs w:val="24"/>
-        </w:rPr>
-      </w:pPr>
-      <w:r>
-        <w:rPr>
-          <w:rFonts w:ascii="Times New Roman" w:hAnsi="Times New Roman" w:cs="Times New Roman"/>
-          <w:sz w:val="24"/>
-          <w:szCs w:val="24"/>
-        </w:rPr>
-        <w:t>Employment in temporary help services declined by 49,000 in October. Temporary help services employment has decreased by 577,000 since reaching a peak in March 2022. Manufacturing employment decreased by 46,000 in October, reflecting a decline of 44,000 in transportation equipment manufacturing that was largely due to strike activity.</w:t>
+        <w:spacing w:before="120" w:line="360" w:lineRule="auto"/>
+        <w:rPr>
+          <w:color w:val="0A0A0A"/>
+        </w:rPr>
+      </w:pPr>
+      <w:r>
+        <w:rPr>
+          <w:color w:val="0A0A0A"/>
+        </w:rPr>
+        <w:t>Maryland's labor force declined slightly in December (0.1 percent) and the unemployment rate was unchanged at 3.1 percent</w:t>
+      </w:r>
+      <w:r>
+        <w:rPr>
+          <w:color w:val="0A0A0A"/>
+        </w:rPr>
+        <w:t>.</w:t>
       </w:r>
     </w:p>
     <w:p>
       <w:pPr>
-        <w:pStyle w:val="HTMLPreformatted"/>
-        <w:shd w:val="clear" w:color="auto" w:fill="FFFFFF"/>
-        <w:spacing w:after="240" w:line="360" w:lineRule="auto"/>
-        <w:rPr>
-          <w:rFonts w:ascii="Times New Roman" w:hAnsi="Times New Roman" w:cs="Times New Roman"/>
-          <w:sz w:val="24"/>
-          <w:szCs w:val="24"/>
-        </w:rPr>
-      </w:pPr>
-      <w:r>
-        <w:rPr>
-          <w:rFonts w:ascii="Times New Roman" w:hAnsi="Times New Roman" w:cs="Times New Roman"/>
-          <w:sz w:val="24"/>
-          <w:szCs w:val="24"/>
-        </w:rPr>
-        <w:t xml:space="preserve">Employment in government continued its upward trend in October (+40,000), </w:t>
-      </w:r>
-      <w:proofErr w:type="gramStart"/>
-      <w:r>
-        <w:rPr>
-          <w:rFonts w:ascii="Times New Roman" w:hAnsi="Times New Roman" w:cs="Times New Roman"/>
-          <w:sz w:val="24"/>
-          <w:szCs w:val="24"/>
-        </w:rPr>
-        <w:t>similar to</w:t>
-      </w:r>
-      <w:proofErr w:type="gramEnd"/>
-      <w:r>
-        <w:rPr>
-          <w:rFonts w:ascii="Times New Roman" w:hAnsi="Times New Roman" w:cs="Times New Roman"/>
-          <w:sz w:val="24"/>
-          <w:szCs w:val="24"/>
-        </w:rPr>
-        <w:t xml:space="preserve"> its average monthly gain of 43,000 over the prior 12 months. Over the month, employment continued to trend up in state government (+18,000).</w:t>
-      </w:r>
-    </w:p>
-    <w:p>
-      <w:pPr>
-        <w:pStyle w:val="HTMLPreformatted"/>
-        <w:shd w:val="clear" w:color="auto" w:fill="FFFFFF"/>
-        <w:spacing w:before="120" w:line="360" w:lineRule="auto"/>
-        <w:rPr>
-          <w:rFonts w:ascii="Times New Roman" w:hAnsi="Times New Roman" w:cs="Times New Roman"/>
-          <w:color w:val="000000"/>
-          <w:sz w:val="24"/>
-          <w:szCs w:val="24"/>
-        </w:rPr>
-      </w:pPr>
-      <w:r>
-        <w:rPr>
-          <w:rFonts w:ascii="Times New Roman" w:hAnsi="Times New Roman" w:cs="Times New Roman"/>
-          <w:b/>
-          <w:bCs/>
-          <w:sz w:val="24"/>
-          <w:szCs w:val="24"/>
-          <w:u w:val="single"/>
-        </w:rPr>
-        <w:t>National Gross Domestic Product</w:t>
-      </w:r>
-    </w:p>
-    <w:p>
-      <w:pPr>
-        <w:pStyle w:val="NormalWeb"/>
-        <w:tabs>
-          <w:tab w:val="left" w:pos="916"/>
-          <w:tab w:val="left" w:pos="1832"/>
-          <w:tab w:val="left" w:pos="2748"/>
-          <w:tab w:val="left" w:pos="3664"/>
-          <w:tab w:val="left" w:pos="4580"/>
-          <w:tab w:val="left" w:pos="5496"/>
-          <w:tab w:val="left" w:pos="6412"/>
-          <w:tab w:val="left" w:pos="7328"/>
-          <w:tab w:val="left" w:pos="8244"/>
-          <w:tab w:val="left" w:pos="9160"/>
-          <w:tab w:val="left" w:pos="10076"/>
-          <w:tab w:val="left" w:pos="10992"/>
-          <w:tab w:val="left" w:pos="11908"/>
-          <w:tab w:val="left" w:pos="12824"/>
-          <w:tab w:val="left" w:pos="13740"/>
-          <w:tab w:val="left" w:pos="14656"/>
-        </w:tabs>
-        <w:spacing w:before="0" w:beforeAutospacing="0" w:after="0" w:afterAutospacing="0" w:line="360" w:lineRule="auto"/>
-        <w:rPr>
-          <w:sz w:val="24"/>
-          <w:szCs w:val="24"/>
-        </w:rPr>
-      </w:pPr>
-      <w:r>
-        <w:rPr>
-          <w:sz w:val="24"/>
-          <w:szCs w:val="24"/>
-          <w:shd w:val="clear" w:color="auto" w:fill="FBFBFB"/>
-        </w:rPr>
-        <w:t>Real gross domestic product (GDP) increased at an annual rate of 2.8 percent in the third quarter of 2024, according to the "advance" estimate released by the U.S. Bureau of Economic Analysis. In the second quarter, real GDP increased 3.0 percent</w:t>
-      </w:r>
-      <w:r>
-        <w:rPr>
-          <w:sz w:val="24"/>
-          <w:szCs w:val="24"/>
-          <w:shd w:val="clear" w:color="auto" w:fill="FBFBFB"/>
-        </w:rPr>
-        <w:t>.</w:t>
-      </w:r>
-      <w:r>
-        <w:rPr>
-          <w:rFonts w:ascii="Lato" w:hAnsi="Lato"/>
-          <w:shd w:val="clear" w:color="auto" w:fill="FBFBFB"/>
-        </w:rPr>
-        <w:t xml:space="preserve"> </w:t>
-      </w:r>
-      <w:r>
-        <w:rPr>
-          <w:sz w:val="24"/>
-          <w:szCs w:val="24"/>
-        </w:rPr>
-        <w:t>Please note the following chart from the U.S. Bureau of Economic Analysis:</w:t>
-      </w:r>
-    </w:p>
-    <w:p>
-      <w:pPr>
-        <w:pStyle w:val="NormalWeb"/>
-        <w:tabs>
-          <w:tab w:val="left" w:pos="916"/>
-          <w:tab w:val="left" w:pos="1832"/>
-          <w:tab w:val="left" w:pos="2748"/>
-          <w:tab w:val="left" w:pos="3664"/>
-          <w:tab w:val="left" w:pos="4580"/>
-          <w:tab w:val="left" w:pos="5496"/>
-          <w:tab w:val="left" w:pos="6412"/>
-          <w:tab w:val="left" w:pos="7328"/>
-          <w:tab w:val="left" w:pos="8244"/>
-          <w:tab w:val="left" w:pos="9160"/>
-          <w:tab w:val="left" w:pos="10076"/>
-          <w:tab w:val="left" w:pos="10992"/>
-          <w:tab w:val="left" w:pos="11908"/>
-          <w:tab w:val="left" w:pos="12824"/>
-          <w:tab w:val="left" w:pos="13740"/>
-          <w:tab w:val="left" w:pos="14656"/>
-        </w:tabs>
-        <w:spacing w:before="0" w:beforeAutospacing="0" w:after="0" w:afterAutospacing="0" w:line="360" w:lineRule="auto"/>
-        <w:jc w:val="center"/>
-        <w:rPr>
-          <w:sz w:val="24"/>
-          <w:szCs w:val="24"/>
-        </w:rPr>
-      </w:pPr>
-      <w:r>
-        <w:rPr>
-          <w:noProof/>
-          <w:sz w:val="24"/>
-          <w:szCs w:val="24"/>
-        </w:rPr>
-        <w:lastRenderedPageBreak/>
-        <w:drawing>
-          <wp:inline distT="0" distB="0" distL="0" distR="0" wp14:anchorId="1327121F" wp14:editId="5CEEF41F">
-            <wp:extent cx="4705350" cy="1930400"/>
-            <wp:effectExtent l="19050" t="19050" r="19050" b="12700"/>
-            <wp:docPr id="1458015785" name="Picture 1" descr="A graph of a number of people&#10;&#10;Description automatically generated with medium confidence"/>
-            <wp:cNvGraphicFramePr>
-              <a:graphicFrameLocks xmlns:a="http://schemas.openxmlformats.org/drawingml/2006/main" noChangeAspect="1"/>
-            </wp:cNvGraphicFramePr>
-            <a:graphic xmlns:a="http://schemas.openxmlformats.org/drawingml/2006/main">
-              <a:graphicData uri="http://schemas.openxmlformats.org/drawingml/2006/picture">
-                <pic:pic xmlns:pic="http://schemas.openxmlformats.org/drawingml/2006/picture">
-                  <pic:nvPicPr>
-                    <pic:cNvPr id="1458015785" name="Picture 1" descr="A graph of a number of people&#10;&#10;Description automatically generated with medium confidence"/>
-                    <pic:cNvPicPr/>
-                  </pic:nvPicPr>
-                  <pic:blipFill>
-                    <a:blip r:embed="rId8"/>
-                    <a:stretch>
-                      <a:fillRect/>
-                    </a:stretch>
-                  </pic:blipFill>
-                  <pic:spPr>
-                    <a:xfrm>
-                      <a:off x="0" y="0"/>
-                      <a:ext cx="4718745" cy="1935895"/>
-                    </a:xfrm>
-                    <a:prstGeom prst="rect">
-                      <a:avLst/>
-                    </a:prstGeom>
-                    <a:ln w="9525">
-                      <a:solidFill>
-                        <a:schemeClr val="tx1"/>
-                      </a:solidFill>
-                    </a:ln>
-                  </pic:spPr>
-                </pic:pic>
-              </a:graphicData>
-            </a:graphic>
-          </wp:inline>
-        </w:drawing>
-      </w:r>
-    </w:p>
-    <w:p>
-      <w:pPr>
-        <w:pStyle w:val="NormalWeb"/>
-        <w:tabs>
-          <w:tab w:val="left" w:pos="916"/>
-          <w:tab w:val="left" w:pos="1832"/>
-          <w:tab w:val="left" w:pos="2748"/>
-          <w:tab w:val="left" w:pos="3664"/>
-          <w:tab w:val="left" w:pos="4580"/>
-          <w:tab w:val="left" w:pos="5496"/>
-          <w:tab w:val="left" w:pos="6412"/>
-          <w:tab w:val="left" w:pos="7328"/>
-          <w:tab w:val="left" w:pos="8244"/>
-          <w:tab w:val="left" w:pos="9160"/>
-          <w:tab w:val="left" w:pos="10076"/>
-          <w:tab w:val="left" w:pos="10992"/>
-          <w:tab w:val="left" w:pos="11908"/>
-          <w:tab w:val="left" w:pos="12824"/>
-          <w:tab w:val="left" w:pos="13740"/>
-          <w:tab w:val="left" w:pos="14656"/>
-        </w:tabs>
-        <w:spacing w:before="120" w:beforeAutospacing="0" w:after="0" w:afterAutospacing="0" w:line="360" w:lineRule="auto"/>
-        <w:rPr>
-          <w:b/>
-          <w:bCs/>
-          <w:sz w:val="24"/>
-          <w:szCs w:val="24"/>
-          <w:u w:val="single"/>
-        </w:rPr>
-      </w:pPr>
-      <w:r>
-        <w:rPr>
-          <w:b/>
-          <w:bCs/>
-          <w:sz w:val="24"/>
-          <w:szCs w:val="24"/>
-          <w:u w:val="single"/>
-        </w:rPr>
-        <w:t>Maryland Summary</w:t>
-      </w:r>
-      <w:r>
-        <w:rPr>
-          <w:rStyle w:val="FootnoteReference"/>
-          <w:sz w:val="24"/>
-          <w:szCs w:val="24"/>
-          <w:u w:val="single"/>
-          <w:vertAlign w:val="superscript"/>
-        </w:rPr>
-        <w:footnoteReference w:customMarkFollows="1" w:id="2"/>
-        <w:t>[1]</w:t>
-      </w:r>
-    </w:p>
-    <w:p>
-      <w:pPr>
-        <w:shd w:val="clear" w:color="auto" w:fill="FFFFFF"/>
-        <w:spacing w:before="120" w:line="360" w:lineRule="auto"/>
+        <w:spacing w:before="120" w:after="120" w:line="360" w:lineRule="auto"/>
         <w:rPr>
           <w:color w:val="0A0A0A"/>
         </w:rPr>
@@ -1130,69 +1803,7 @@
         <w:rPr>
           <w:color w:val="0A0A0A"/>
         </w:rPr>
-        <w:t xml:space="preserve">Maryland payroll employment contracted by 9,000 jobs (0.3 percent), on net, in October. The largest job </w:t>
-      </w:r>
-      <w:proofErr w:type="gramStart"/>
-      <w:r>
-        <w:rPr>
-          <w:color w:val="0A0A0A"/>
-        </w:rPr>
-        <w:t>declined</w:t>
-      </w:r>
-      <w:proofErr w:type="gramEnd"/>
-      <w:r>
-        <w:rPr>
-          <w:color w:val="0A0A0A"/>
-        </w:rPr>
-        <w:t xml:space="preserve"> came from the government sector, which shed 6,000 jobs in the month. Most of the remaining industries also shed jobs in the month. The only job gains recorded in October were in the professional and business services (900 jobs) and construction (200 jobs) industries.</w:t>
-      </w:r>
-    </w:p>
-    <w:p>
-      <w:pPr>
-        <w:shd w:val="clear" w:color="auto" w:fill="FFFFFF"/>
-        <w:spacing w:before="120" w:line="360" w:lineRule="auto"/>
-        <w:rPr>
-          <w:color w:val="0A0A0A"/>
-        </w:rPr>
-      </w:pPr>
-      <w:r>
-        <w:rPr>
-          <w:color w:val="0A0A0A"/>
-        </w:rPr>
-        <w:t>On a year-over-year basis, payroll employment in Maryland increased by 24,400 jobs (0.9 percent), on net. The most jobs were added over the year in education and health services (17,500 jobs), followed by government (7,400 jobs) and professional and business services (5,900 jobs).</w:t>
-      </w:r>
-    </w:p>
-    <w:p>
-      <w:pPr>
-        <w:shd w:val="clear" w:color="auto" w:fill="FFFFFF"/>
-        <w:spacing w:before="120" w:line="360" w:lineRule="auto"/>
-        <w:rPr>
-          <w:color w:val="0A0A0A"/>
-        </w:rPr>
-      </w:pPr>
-      <w:r>
-        <w:rPr>
-          <w:color w:val="0A0A0A"/>
-        </w:rPr>
-        <w:t>Maryland's unemployment rate edged up 0.1 percentage point to 3.0 percent in October.</w:t>
-      </w:r>
-    </w:p>
-    <w:p>
-      <w:pPr>
-        <w:shd w:val="clear" w:color="auto" w:fill="FFFFFF"/>
-        <w:tabs>
-          <w:tab w:val="left" w:pos="270"/>
-        </w:tabs>
-        <w:spacing w:before="120" w:after="120" w:line="360" w:lineRule="auto"/>
-        <w:rPr>
-          <w:color w:val="0A0A0A"/>
-        </w:rPr>
-      </w:pPr>
-      <w:r>
-        <w:rPr>
-          <w:color w:val="0A0A0A"/>
-        </w:rPr>
-        <w:t>Residential permits decreased by 0.8 percent from September 2024 to October 2024. Compared to a year ago, October 2023, Maryland has seen permits decrease by 18.4 percent.</w:t>
+        <w:t>Residential permits increased by 20 percent from November 2024 to December 2024. Compared to a year ago, December 2023, Maryland has seen permits decrease by 14.9 percent.</w:t>
       </w:r>
     </w:p>
     <w:p>
@@ -1251,7 +1862,7 @@
 </file>
 
 <file path=word/endnotes.xml><?xml version="1.0" encoding="utf-8"?>
-<w:endnotes xmlns:wpc="http://schemas.microsoft.com/office/word/2010/wordprocessingCanvas" xmlns:cx="http://schemas.microsoft.com/office/drawing/2014/chartex" xmlns:cx1="http://schemas.microsoft.com/office/drawing/2015/9/8/chartex" xmlns:cx2="http://schemas.microsoft.com/office/drawing/2015/10/21/chartex" xmlns:cx3="http://schemas.microsoft.com/office/drawing/2016/5/9/chartex" xmlns:cx4="http://schemas.microsoft.com/office/drawing/2016/5/10/chartex" xmlns:cx5="http://schemas.microsoft.com/office/drawing/2016/5/11/chartex" xmlns:cx6="http://schemas.microsoft.com/office/drawing/2016/5/12/chartex" xmlns:cx7="http://schemas.microsoft.com/office/drawing/2016/5/13/chartex" xmlns:cx8="http://schemas.microsoft.com/office/drawing/2016/5/14/chartex" xmlns:mc="http://schemas.openxmlformats.org/markup-compatibility/2006" xmlns:aink="http://schemas.microsoft.com/office/drawing/2016/ink" xmlns:am3d="http://schemas.microsoft.com/office/drawing/2017/model3d" xmlns:o="urn:schemas-microsoft-com:office:office" xmlns:oel="http://schemas.microsoft.com/office/2019/extlst" xmlns:r="http://schemas.openxmlformats.org/officeDocument/2006/relationships" xmlns:m="http://schemas.openxmlformats.org/officeDocument/2006/math" xmlns:v="urn:schemas-microsoft-com:vml" xmlns:wp14="http://schemas.microsoft.com/office/word/2010/wordprocessingDrawing" xmlns:wp="http://schemas.openxmlformats.org/drawingml/2006/wordprocessingDrawing" xmlns:w10="urn:schemas-microsoft-com:office:word" xmlns:w="http://schemas.openxmlformats.org/wordprocessingml/2006/main" xmlns:w14="http://schemas.microsoft.com/office/word/2010/wordml" xmlns:w15="http://schemas.microsoft.com/office/word/2012/wordml" xmlns:w16cex="http://schemas.microsoft.com/office/word/2018/wordml/cex" xmlns:w16cid="http://schemas.microsoft.com/office/word/2016/wordml/cid" xmlns:w16="http://schemas.microsoft.com/office/word/2018/wordml" xmlns:w16du="http://schemas.microsoft.com/office/word/2023/wordml/word16du" xmlns:w16sdtdh="http://schemas.microsoft.com/office/word/2020/wordml/sdtdatahash" xmlns:w16se="http://schemas.microsoft.com/office/word/2015/wordml/symex" xmlns:wpg="http://schemas.microsoft.com/office/word/2010/wordprocessingGroup" xmlns:wpi="http://schemas.microsoft.com/office/word/2010/wordprocessingInk" xmlns:wne="http://schemas.microsoft.com/office/word/2006/wordml" xmlns:wps="http://schemas.microsoft.com/office/word/2010/wordprocessingShape" mc:Ignorable="w14 w15 w16se w16cid w16 w16cex w16sdtdh w16du wp14">
+<w:endnotes xmlns:wpc="http://schemas.microsoft.com/office/word/2010/wordprocessingCanvas" xmlns:cx="http://schemas.microsoft.com/office/drawing/2014/chartex" xmlns:cx1="http://schemas.microsoft.com/office/drawing/2015/9/8/chartex" xmlns:cx2="http://schemas.microsoft.com/office/drawing/2015/10/21/chartex" xmlns:cx3="http://schemas.microsoft.com/office/drawing/2016/5/9/chartex" xmlns:cx4="http://schemas.microsoft.com/office/drawing/2016/5/10/chartex" xmlns:cx5="http://schemas.microsoft.com/office/drawing/2016/5/11/chartex" xmlns:cx6="http://schemas.microsoft.com/office/drawing/2016/5/12/chartex" xmlns:cx7="http://schemas.microsoft.com/office/drawing/2016/5/13/chartex" xmlns:cx8="http://schemas.microsoft.com/office/drawing/2016/5/14/chartex" xmlns:mc="http://schemas.openxmlformats.org/markup-compatibility/2006" xmlns:aink="http://schemas.microsoft.com/office/drawing/2016/ink" xmlns:am3d="http://schemas.microsoft.com/office/drawing/2017/model3d" xmlns:o="urn:schemas-microsoft-com:office:office" xmlns:oel="http://schemas.microsoft.com/office/2019/extlst" xmlns:r="http://schemas.openxmlformats.org/officeDocument/2006/relationships" xmlns:m="http://schemas.openxmlformats.org/officeDocument/2006/math" xmlns:v="urn:schemas-microsoft-com:vml" xmlns:wp14="http://schemas.microsoft.com/office/word/2010/wordprocessingDrawing" xmlns:wp="http://schemas.openxmlformats.org/drawingml/2006/wordprocessingDrawing" xmlns:w10="urn:schemas-microsoft-com:office:word" xmlns:w="http://schemas.openxmlformats.org/wordprocessingml/2006/main" xmlns:w14="http://schemas.microsoft.com/office/word/2010/wordml" xmlns:w15="http://schemas.microsoft.com/office/word/2012/wordml" xmlns:w16cex="http://schemas.microsoft.com/office/word/2018/wordml/cex" xmlns:w16cid="http://schemas.microsoft.com/office/word/2016/wordml/cid" xmlns:w16="http://schemas.microsoft.com/office/word/2018/wordml" xmlns:w16du="http://schemas.microsoft.com/office/word/2023/wordml/word16du" xmlns:w16sdtdh="http://schemas.microsoft.com/office/word/2020/wordml/sdtdatahash" xmlns:w16sdtfl="http://schemas.microsoft.com/office/word/2024/wordml/sdtformatlock" xmlns:w16se="http://schemas.microsoft.com/office/word/2015/wordml/symex" xmlns:wpg="http://schemas.microsoft.com/office/word/2010/wordprocessingGroup" xmlns:wpi="http://schemas.microsoft.com/office/word/2010/wordprocessingInk" xmlns:wne="http://schemas.microsoft.com/office/word/2006/wordml" xmlns:wps="http://schemas.microsoft.com/office/word/2010/wordprocessingShape" mc:Ignorable="w14 w15 w16se w16cid w16 w16cex w16sdtdh w16sdtfl w16du wp14">
   <w:endnote w:type="separator" w:id="-1">
     <w:p>
       <w:r>
@@ -1270,7 +1881,7 @@
 </file>
 
 <file path=word/footer1.xml><?xml version="1.0" encoding="utf-8"?>
-<w:ftr xmlns:wpc="http://schemas.microsoft.com/office/word/2010/wordprocessingCanvas" xmlns:cx="http://schemas.microsoft.com/office/drawing/2014/chartex" xmlns:cx1="http://schemas.microsoft.com/office/drawing/2015/9/8/chartex" xmlns:cx2="http://schemas.microsoft.com/office/drawing/2015/10/21/chartex" xmlns:cx3="http://schemas.microsoft.com/office/drawing/2016/5/9/chartex" xmlns:cx4="http://schemas.microsoft.com/office/drawing/2016/5/10/chartex" xmlns:cx5="http://schemas.microsoft.com/office/drawing/2016/5/11/chartex" xmlns:cx6="http://schemas.microsoft.com/office/drawing/2016/5/12/chartex" xmlns:cx7="http://schemas.microsoft.com/office/drawing/2016/5/13/chartex" xmlns:cx8="http://schemas.microsoft.com/office/drawing/2016/5/14/chartex" xmlns:mc="http://schemas.openxmlformats.org/markup-compatibility/2006" xmlns:aink="http://schemas.microsoft.com/office/drawing/2016/ink" xmlns:am3d="http://schemas.microsoft.com/office/drawing/2017/model3d" xmlns:o="urn:schemas-microsoft-com:office:office" xmlns:oel="http://schemas.microsoft.com/office/2019/extlst" xmlns:r="http://schemas.openxmlformats.org/officeDocument/2006/relationships" xmlns:m="http://schemas.openxmlformats.org/officeDocument/2006/math" xmlns:v="urn:schemas-microsoft-com:vml" xmlns:wp14="http://schemas.microsoft.com/office/word/2010/wordprocessingDrawing" xmlns:wp="http://schemas.openxmlformats.org/drawingml/2006/wordprocessingDrawing" xmlns:w10="urn:schemas-microsoft-com:office:word" xmlns:w="http://schemas.openxmlformats.org/wordprocessingml/2006/main" xmlns:w14="http://schemas.microsoft.com/office/word/2010/wordml" xmlns:w15="http://schemas.microsoft.com/office/word/2012/wordml" xmlns:w16cex="http://schemas.microsoft.com/office/word/2018/wordml/cex" xmlns:w16cid="http://schemas.microsoft.com/office/word/2016/wordml/cid" xmlns:w16="http://schemas.microsoft.com/office/word/2018/wordml" xmlns:w16du="http://schemas.microsoft.com/office/word/2023/wordml/word16du" xmlns:w16sdtdh="http://schemas.microsoft.com/office/word/2020/wordml/sdtdatahash" xmlns:w16se="http://schemas.microsoft.com/office/word/2015/wordml/symex" xmlns:wpg="http://schemas.microsoft.com/office/word/2010/wordprocessingGroup" xmlns:wpi="http://schemas.microsoft.com/office/word/2010/wordprocessingInk" xmlns:wne="http://schemas.microsoft.com/office/word/2006/wordml" xmlns:wps="http://schemas.microsoft.com/office/word/2010/wordprocessingShape" mc:Ignorable="w14 w15 w16se w16cid w16 w16cex w16sdtdh w16du wp14">
+<w:ftr xmlns:wpc="http://schemas.microsoft.com/office/word/2010/wordprocessingCanvas" xmlns:cx="http://schemas.microsoft.com/office/drawing/2014/chartex" xmlns:cx1="http://schemas.microsoft.com/office/drawing/2015/9/8/chartex" xmlns:cx2="http://schemas.microsoft.com/office/drawing/2015/10/21/chartex" xmlns:cx3="http://schemas.microsoft.com/office/drawing/2016/5/9/chartex" xmlns:cx4="http://schemas.microsoft.com/office/drawing/2016/5/10/chartex" xmlns:cx5="http://schemas.microsoft.com/office/drawing/2016/5/11/chartex" xmlns:cx6="http://schemas.microsoft.com/office/drawing/2016/5/12/chartex" xmlns:cx7="http://schemas.microsoft.com/office/drawing/2016/5/13/chartex" xmlns:cx8="http://schemas.microsoft.com/office/drawing/2016/5/14/chartex" xmlns:mc="http://schemas.openxmlformats.org/markup-compatibility/2006" xmlns:aink="http://schemas.microsoft.com/office/drawing/2016/ink" xmlns:am3d="http://schemas.microsoft.com/office/drawing/2017/model3d" xmlns:o="urn:schemas-microsoft-com:office:office" xmlns:oel="http://schemas.microsoft.com/office/2019/extlst" xmlns:r="http://schemas.openxmlformats.org/officeDocument/2006/relationships" xmlns:m="http://schemas.openxmlformats.org/officeDocument/2006/math" xmlns:v="urn:schemas-microsoft-com:vml" xmlns:wp14="http://schemas.microsoft.com/office/word/2010/wordprocessingDrawing" xmlns:wp="http://schemas.openxmlformats.org/drawingml/2006/wordprocessingDrawing" xmlns:w10="urn:schemas-microsoft-com:office:word" xmlns:w="http://schemas.openxmlformats.org/wordprocessingml/2006/main" xmlns:w14="http://schemas.microsoft.com/office/word/2010/wordml" xmlns:w15="http://schemas.microsoft.com/office/word/2012/wordml" xmlns:w16cex="http://schemas.microsoft.com/office/word/2018/wordml/cex" xmlns:w16cid="http://schemas.microsoft.com/office/word/2016/wordml/cid" xmlns:w16="http://schemas.microsoft.com/office/word/2018/wordml" xmlns:w16du="http://schemas.microsoft.com/office/word/2023/wordml/word16du" xmlns:w16sdtdh="http://schemas.microsoft.com/office/word/2020/wordml/sdtdatahash" xmlns:w16sdtfl="http://schemas.microsoft.com/office/word/2024/wordml/sdtformatlock" xmlns:w16se="http://schemas.microsoft.com/office/word/2015/wordml/symex" xmlns:wpg="http://schemas.microsoft.com/office/word/2010/wordprocessingGroup" xmlns:wpi="http://schemas.microsoft.com/office/word/2010/wordprocessingInk" xmlns:wne="http://schemas.microsoft.com/office/word/2006/wordml" xmlns:wps="http://schemas.microsoft.com/office/word/2010/wordprocessingShape" mc:Ignorable="w14 w15 w16se w16cid w16 w16cex w16sdtdh w16sdtfl w16du wp14">
   <w:p>
     <w:pPr>
       <w:pStyle w:val="Footer"/>
@@ -1481,7 +2092,7 @@
 </file>
 
 <file path=word/footnotes.xml><?xml version="1.0" encoding="utf-8"?>
-<w:footnotes xmlns:wpc="http://schemas.microsoft.com/office/word/2010/wordprocessingCanvas" xmlns:cx="http://schemas.microsoft.com/office/drawing/2014/chartex" xmlns:cx1="http://schemas.microsoft.com/office/drawing/2015/9/8/chartex" xmlns:cx2="http://schemas.microsoft.com/office/drawing/2015/10/21/chartex" xmlns:cx3="http://schemas.microsoft.com/office/drawing/2016/5/9/chartex" xmlns:cx4="http://schemas.microsoft.com/office/drawing/2016/5/10/chartex" xmlns:cx5="http://schemas.microsoft.com/office/drawing/2016/5/11/chartex" xmlns:cx6="http://schemas.microsoft.com/office/drawing/2016/5/12/chartex" xmlns:cx7="http://schemas.microsoft.com/office/drawing/2016/5/13/chartex" xmlns:cx8="http://schemas.microsoft.com/office/drawing/2016/5/14/chartex" xmlns:mc="http://schemas.openxmlformats.org/markup-compatibility/2006" xmlns:aink="http://schemas.microsoft.com/office/drawing/2016/ink" xmlns:am3d="http://schemas.microsoft.com/office/drawing/2017/model3d" xmlns:o="urn:schemas-microsoft-com:office:office" xmlns:oel="http://schemas.microsoft.com/office/2019/extlst" xmlns:r="http://schemas.openxmlformats.org/officeDocument/2006/relationships" xmlns:m="http://schemas.openxmlformats.org/officeDocument/2006/math" xmlns:v="urn:schemas-microsoft-com:vml" xmlns:wp14="http://schemas.microsoft.com/office/word/2010/wordprocessingDrawing" xmlns:wp="http://schemas.openxmlformats.org/drawingml/2006/wordprocessingDrawing" xmlns:w10="urn:schemas-microsoft-com:office:word" xmlns:w="http://schemas.openxmlformats.org/wordprocessingml/2006/main" xmlns:w14="http://schemas.microsoft.com/office/word/2010/wordml" xmlns:w15="http://schemas.microsoft.com/office/word/2012/wordml" xmlns:w16cex="http://schemas.microsoft.com/office/word/2018/wordml/cex" xmlns:w16cid="http://schemas.microsoft.com/office/word/2016/wordml/cid" xmlns:w16="http://schemas.microsoft.com/office/word/2018/wordml" xmlns:w16du="http://schemas.microsoft.com/office/word/2023/wordml/word16du" xmlns:w16sdtdh="http://schemas.microsoft.com/office/word/2020/wordml/sdtdatahash" xmlns:w16se="http://schemas.microsoft.com/office/word/2015/wordml/symex" xmlns:wpg="http://schemas.microsoft.com/office/word/2010/wordprocessingGroup" xmlns:wpi="http://schemas.microsoft.com/office/word/2010/wordprocessingInk" xmlns:wne="http://schemas.microsoft.com/office/word/2006/wordml" xmlns:wps="http://schemas.microsoft.com/office/word/2010/wordprocessingShape" mc:Ignorable="w14 w15 w16se w16cid w16 w16cex w16sdtdh w16du wp14">
+<w:footnotes xmlns:wpc="http://schemas.microsoft.com/office/word/2010/wordprocessingCanvas" xmlns:cx="http://schemas.microsoft.com/office/drawing/2014/chartex" xmlns:cx1="http://schemas.microsoft.com/office/drawing/2015/9/8/chartex" xmlns:cx2="http://schemas.microsoft.com/office/drawing/2015/10/21/chartex" xmlns:cx3="http://schemas.microsoft.com/office/drawing/2016/5/9/chartex" xmlns:cx4="http://schemas.microsoft.com/office/drawing/2016/5/10/chartex" xmlns:cx5="http://schemas.microsoft.com/office/drawing/2016/5/11/chartex" xmlns:cx6="http://schemas.microsoft.com/office/drawing/2016/5/12/chartex" xmlns:cx7="http://schemas.microsoft.com/office/drawing/2016/5/13/chartex" xmlns:cx8="http://schemas.microsoft.com/office/drawing/2016/5/14/chartex" xmlns:mc="http://schemas.openxmlformats.org/markup-compatibility/2006" xmlns:aink="http://schemas.microsoft.com/office/drawing/2016/ink" xmlns:am3d="http://schemas.microsoft.com/office/drawing/2017/model3d" xmlns:o="urn:schemas-microsoft-com:office:office" xmlns:oel="http://schemas.microsoft.com/office/2019/extlst" xmlns:r="http://schemas.openxmlformats.org/officeDocument/2006/relationships" xmlns:m="http://schemas.openxmlformats.org/officeDocument/2006/math" xmlns:v="urn:schemas-microsoft-com:vml" xmlns:wp14="http://schemas.microsoft.com/office/word/2010/wordprocessingDrawing" xmlns:wp="http://schemas.openxmlformats.org/drawingml/2006/wordprocessingDrawing" xmlns:w10="urn:schemas-microsoft-com:office:word" xmlns:w="http://schemas.openxmlformats.org/wordprocessingml/2006/main" xmlns:w14="http://schemas.microsoft.com/office/word/2010/wordml" xmlns:w15="http://schemas.microsoft.com/office/word/2012/wordml" xmlns:w16cex="http://schemas.microsoft.com/office/word/2018/wordml/cex" xmlns:w16cid="http://schemas.microsoft.com/office/word/2016/wordml/cid" xmlns:w16="http://schemas.microsoft.com/office/word/2018/wordml" xmlns:w16du="http://schemas.microsoft.com/office/word/2023/wordml/word16du" xmlns:w16sdtdh="http://schemas.microsoft.com/office/word/2020/wordml/sdtdatahash" xmlns:w16sdtfl="http://schemas.microsoft.com/office/word/2024/wordml/sdtformatlock" xmlns:w16se="http://schemas.microsoft.com/office/word/2015/wordml/symex" xmlns:wpg="http://schemas.microsoft.com/office/word/2010/wordprocessingGroup" xmlns:wpi="http://schemas.microsoft.com/office/word/2010/wordprocessingInk" xmlns:wne="http://schemas.microsoft.com/office/word/2006/wordml" xmlns:wps="http://schemas.microsoft.com/office/word/2010/wordprocessingShape" mc:Ignorable="w14 w15 w16se w16cid w16 w16cex w16sdtdh w16sdtfl w16du wp14">
   <w:footnote w:type="separator" w:id="-1">
     <w:p>
       <w:r>
@@ -1595,7 +2206,7 @@
           <w:sz w:val="16"/>
           <w:szCs w:val="16"/>
         </w:rPr>
-        <w:t xml:space="preserve"> Federal Reserve Bank of Richmond: Maryland Economic Snapshot, July 2024</w:t>
+        <w:t xml:space="preserve"> Federal Reserve Bank of Richmond: Maryland Economic Snapshot, December 2024</w:t>
       </w:r>
     </w:p>
   </w:footnote>
@@ -1603,7 +2214,7 @@
 </file>
 
 <file path=word/numbering.xml><?xml version="1.0" encoding="utf-8"?>
-<w:numbering xmlns:wpc="http://schemas.microsoft.com/office/word/2010/wordprocessingCanvas" xmlns:cx="http://schemas.microsoft.com/office/drawing/2014/chartex" xmlns:cx1="http://schemas.microsoft.com/office/drawing/2015/9/8/chartex" xmlns:cx2="http://schemas.microsoft.com/office/drawing/2015/10/21/chartex" xmlns:cx3="http://schemas.microsoft.com/office/drawing/2016/5/9/chartex" xmlns:cx4="http://schemas.microsoft.com/office/drawing/2016/5/10/chartex" xmlns:cx5="http://schemas.microsoft.com/office/drawing/2016/5/11/chartex" xmlns:cx6="http://schemas.microsoft.com/office/drawing/2016/5/12/chartex" xmlns:cx7="http://schemas.microsoft.com/office/drawing/2016/5/13/chartex" xmlns:cx8="http://schemas.microsoft.com/office/drawing/2016/5/14/chartex" xmlns:mc="http://schemas.openxmlformats.org/markup-compatibility/2006" xmlns:aink="http://schemas.microsoft.com/office/drawing/2016/ink" xmlns:am3d="http://schemas.microsoft.com/office/drawing/2017/model3d" xmlns:o="urn:schemas-microsoft-com:office:office" xmlns:oel="http://schemas.microsoft.com/office/2019/extlst" xmlns:r="http://schemas.openxmlformats.org/officeDocument/2006/relationships" xmlns:m="http://schemas.openxmlformats.org/officeDocument/2006/math" xmlns:v="urn:schemas-microsoft-com:vml" xmlns:wp14="http://schemas.microsoft.com/office/word/2010/wordprocessingDrawing" xmlns:wp="http://schemas.openxmlformats.org/drawingml/2006/wordprocessingDrawing" xmlns:w10="urn:schemas-microsoft-com:office:word" xmlns:w="http://schemas.openxmlformats.org/wordprocessingml/2006/main" xmlns:w14="http://schemas.microsoft.com/office/word/2010/wordml" xmlns:w15="http://schemas.microsoft.com/office/word/2012/wordml" xmlns:w16cex="http://schemas.microsoft.com/office/word/2018/wordml/cex" xmlns:w16cid="http://schemas.microsoft.com/office/word/2016/wordml/cid" xmlns:w16="http://schemas.microsoft.com/office/word/2018/wordml" xmlns:w16du="http://schemas.microsoft.com/office/word/2023/wordml/word16du" xmlns:w16sdtdh="http://schemas.microsoft.com/office/word/2020/wordml/sdtdatahash" xmlns:w16se="http://schemas.microsoft.com/office/word/2015/wordml/symex" xmlns:wpg="http://schemas.microsoft.com/office/word/2010/wordprocessingGroup" xmlns:wpi="http://schemas.microsoft.com/office/word/2010/wordprocessingInk" xmlns:wne="http://schemas.microsoft.com/office/word/2006/wordml" xmlns:wps="http://schemas.microsoft.com/office/word/2010/wordprocessingShape" mc:Ignorable="w14 w15 w16se w16cid w16 w16cex w16sdtdh w16du wp14">
+<w:numbering xmlns:wpc="http://schemas.microsoft.com/office/word/2010/wordprocessingCanvas" xmlns:cx="http://schemas.microsoft.com/office/drawing/2014/chartex" xmlns:cx1="http://schemas.microsoft.com/office/drawing/2015/9/8/chartex" xmlns:cx2="http://schemas.microsoft.com/office/drawing/2015/10/21/chartex" xmlns:cx3="http://schemas.microsoft.com/office/drawing/2016/5/9/chartex" xmlns:cx4="http://schemas.microsoft.com/office/drawing/2016/5/10/chartex" xmlns:cx5="http://schemas.microsoft.com/office/drawing/2016/5/11/chartex" xmlns:cx6="http://schemas.microsoft.com/office/drawing/2016/5/12/chartex" xmlns:cx7="http://schemas.microsoft.com/office/drawing/2016/5/13/chartex" xmlns:cx8="http://schemas.microsoft.com/office/drawing/2016/5/14/chartex" xmlns:mc="http://schemas.openxmlformats.org/markup-compatibility/2006" xmlns:aink="http://schemas.microsoft.com/office/drawing/2016/ink" xmlns:am3d="http://schemas.microsoft.com/office/drawing/2017/model3d" xmlns:o="urn:schemas-microsoft-com:office:office" xmlns:oel="http://schemas.microsoft.com/office/2019/extlst" xmlns:r="http://schemas.openxmlformats.org/officeDocument/2006/relationships" xmlns:m="http://schemas.openxmlformats.org/officeDocument/2006/math" xmlns:v="urn:schemas-microsoft-com:vml" xmlns:wp14="http://schemas.microsoft.com/office/word/2010/wordprocessingDrawing" xmlns:wp="http://schemas.openxmlformats.org/drawingml/2006/wordprocessingDrawing" xmlns:w10="urn:schemas-microsoft-com:office:word" xmlns:w="http://schemas.openxmlformats.org/wordprocessingml/2006/main" xmlns:w14="http://schemas.microsoft.com/office/word/2010/wordml" xmlns:w15="http://schemas.microsoft.com/office/word/2012/wordml" xmlns:w16cex="http://schemas.microsoft.com/office/word/2018/wordml/cex" xmlns:w16cid="http://schemas.microsoft.com/office/word/2016/wordml/cid" xmlns:w16="http://schemas.microsoft.com/office/word/2018/wordml" xmlns:w16du="http://schemas.microsoft.com/office/word/2023/wordml/word16du" xmlns:w16sdtdh="http://schemas.microsoft.com/office/word/2020/wordml/sdtdatahash" xmlns:w16sdtfl="http://schemas.microsoft.com/office/word/2024/wordml/sdtformatlock" xmlns:w16se="http://schemas.microsoft.com/office/word/2015/wordml/symex" xmlns:wpg="http://schemas.microsoft.com/office/word/2010/wordprocessingGroup" xmlns:wpi="http://schemas.microsoft.com/office/word/2010/wordprocessingInk" xmlns:wne="http://schemas.microsoft.com/office/word/2006/wordml" xmlns:wps="http://schemas.microsoft.com/office/word/2010/wordprocessingShape" mc:Ignorable="w14 w15 w16se w16cid w16 w16cex w16sdtdh w16sdtfl w16du wp14">
   <w:abstractNum w:abstractNumId="0" w15:restartNumberingAfterBreak="0">
     <w:nsid w:val="FFFFFF80"/>
     <w:multiLevelType w:val="singleLevel"/>
@@ -2027,6 +2638,119 @@
     </w:lvl>
   </w:abstractNum>
   <w:abstractNum w:abstractNumId="4" w15:restartNumberingAfterBreak="0">
+    <w:nsid w:val="0426504C"/>
+    <w:multiLevelType w:val="hybridMultilevel"/>
+    <w:tmpl w:val="0C0A2F7E"/>
+    <w:lvl w:ilvl="0" w:tplc="04090001">
+      <w:start w:val="1"/>
+      <w:numFmt w:val="bullet"/>
+      <w:lvlText w:val=""/>
+      <w:lvlJc w:val="left"/>
+      <w:pPr>
+        <w:ind w:left="1080" w:hanging="360"/>
+      </w:pPr>
+      <w:rPr>
+        <w:rFonts w:ascii="Symbol" w:hAnsi="Symbol" w:hint="default"/>
+      </w:rPr>
+    </w:lvl>
+    <w:lvl w:ilvl="1" w:tplc="04090003">
+      <w:start w:val="1"/>
+      <w:numFmt w:val="bullet"/>
+      <w:lvlText w:val="o"/>
+      <w:lvlJc w:val="left"/>
+      <w:pPr>
+        <w:ind w:left="1800" w:hanging="360"/>
+      </w:pPr>
+      <w:rPr>
+        <w:rFonts w:ascii="Courier New" w:hAnsi="Courier New" w:cs="Courier New" w:hint="default"/>
+      </w:rPr>
+    </w:lvl>
+    <w:lvl w:ilvl="2" w:tplc="04090005">
+      <w:start w:val="1"/>
+      <w:numFmt w:val="bullet"/>
+      <w:lvlText w:val=""/>
+      <w:lvlJc w:val="left"/>
+      <w:pPr>
+        <w:ind w:left="2520" w:hanging="360"/>
+      </w:pPr>
+      <w:rPr>
+        <w:rFonts w:ascii="Wingdings" w:hAnsi="Wingdings" w:hint="default"/>
+      </w:rPr>
+    </w:lvl>
+    <w:lvl w:ilvl="3" w:tplc="04090001">
+      <w:start w:val="1"/>
+      <w:numFmt w:val="bullet"/>
+      <w:lvlText w:val=""/>
+      <w:lvlJc w:val="left"/>
+      <w:pPr>
+        <w:ind w:left="3240" w:hanging="360"/>
+      </w:pPr>
+      <w:rPr>
+        <w:rFonts w:ascii="Symbol" w:hAnsi="Symbol" w:hint="default"/>
+      </w:rPr>
+    </w:lvl>
+    <w:lvl w:ilvl="4" w:tplc="04090003">
+      <w:start w:val="1"/>
+      <w:numFmt w:val="bullet"/>
+      <w:lvlText w:val="o"/>
+      <w:lvlJc w:val="left"/>
+      <w:pPr>
+        <w:ind w:left="3960" w:hanging="360"/>
+      </w:pPr>
+      <w:rPr>
+        <w:rFonts w:ascii="Courier New" w:hAnsi="Courier New" w:cs="Courier New" w:hint="default"/>
+      </w:rPr>
+    </w:lvl>
+    <w:lvl w:ilvl="5" w:tplc="04090005">
+      <w:start w:val="1"/>
+      <w:numFmt w:val="bullet"/>
+      <w:lvlText w:val=""/>
+      <w:lvlJc w:val="left"/>
+      <w:pPr>
+        <w:ind w:left="4680" w:hanging="360"/>
+      </w:pPr>
+      <w:rPr>
+        <w:rFonts w:ascii="Wingdings" w:hAnsi="Wingdings" w:hint="default"/>
+      </w:rPr>
+    </w:lvl>
+    <w:lvl w:ilvl="6" w:tplc="04090001">
+      <w:start w:val="1"/>
+      <w:numFmt w:val="bullet"/>
+      <w:lvlText w:val=""/>
+      <w:lvlJc w:val="left"/>
+      <w:pPr>
+        <w:ind w:left="5400" w:hanging="360"/>
+      </w:pPr>
+      <w:rPr>
+        <w:rFonts w:ascii="Symbol" w:hAnsi="Symbol" w:hint="default"/>
+      </w:rPr>
+    </w:lvl>
+    <w:lvl w:ilvl="7" w:tplc="04090003">
+      <w:start w:val="1"/>
+      <w:numFmt w:val="bullet"/>
+      <w:lvlText w:val="o"/>
+      <w:lvlJc w:val="left"/>
+      <w:pPr>
+        <w:ind w:left="6120" w:hanging="360"/>
+      </w:pPr>
+      <w:rPr>
+        <w:rFonts w:ascii="Courier New" w:hAnsi="Courier New" w:cs="Courier New" w:hint="default"/>
+      </w:rPr>
+    </w:lvl>
+    <w:lvl w:ilvl="8" w:tplc="04090005">
+      <w:start w:val="1"/>
+      <w:numFmt w:val="bullet"/>
+      <w:lvlText w:val=""/>
+      <w:lvlJc w:val="left"/>
+      <w:pPr>
+        <w:ind w:left="6840" w:hanging="360"/>
+      </w:pPr>
+      <w:rPr>
+        <w:rFonts w:ascii="Wingdings" w:hAnsi="Wingdings" w:hint="default"/>
+      </w:rPr>
+    </w:lvl>
+  </w:abstractNum>
+  <w:abstractNum w:abstractNumId="5" w15:restartNumberingAfterBreak="0">
     <w:nsid w:val="0E7B4803"/>
     <w:multiLevelType w:val="hybridMultilevel"/>
     <w:tmpl w:val="B1742414"/>
@@ -2139,7 +2863,7 @@
       </w:rPr>
     </w:lvl>
   </w:abstractNum>
-  <w:abstractNum w:abstractNumId="5" w15:restartNumberingAfterBreak="0">
+  <w:abstractNum w:abstractNumId="6" w15:restartNumberingAfterBreak="0">
     <w:nsid w:val="100848A5"/>
     <w:multiLevelType w:val="hybridMultilevel"/>
     <w:tmpl w:val="58648B92"/>
@@ -2228,7 +2952,7 @@
       </w:pPr>
     </w:lvl>
   </w:abstractNum>
-  <w:abstractNum w:abstractNumId="6" w15:restartNumberingAfterBreak="0">
+  <w:abstractNum w:abstractNumId="7" w15:restartNumberingAfterBreak="0">
     <w:nsid w:val="12A0334A"/>
     <w:multiLevelType w:val="hybridMultilevel"/>
     <w:tmpl w:val="9266FCA0"/>
@@ -2341,7 +3065,7 @@
       </w:rPr>
     </w:lvl>
   </w:abstractNum>
-  <w:abstractNum w:abstractNumId="7" w15:restartNumberingAfterBreak="0">
+  <w:abstractNum w:abstractNumId="8" w15:restartNumberingAfterBreak="0">
     <w:nsid w:val="18257754"/>
     <w:multiLevelType w:val="hybridMultilevel"/>
     <w:tmpl w:val="5C128254"/>
@@ -2427,7 +3151,7 @@
       </w:pPr>
     </w:lvl>
   </w:abstractNum>
-  <w:abstractNum w:abstractNumId="8" w15:restartNumberingAfterBreak="0">
+  <w:abstractNum w:abstractNumId="9" w15:restartNumberingAfterBreak="0">
     <w:nsid w:val="186A51FB"/>
     <w:multiLevelType w:val="hybridMultilevel"/>
     <w:tmpl w:val="B3E8631E"/>
@@ -2540,7 +3264,7 @@
       </w:rPr>
     </w:lvl>
   </w:abstractNum>
-  <w:abstractNum w:abstractNumId="9" w15:restartNumberingAfterBreak="0">
+  <w:abstractNum w:abstractNumId="10" w15:restartNumberingAfterBreak="0">
     <w:nsid w:val="1C7151DE"/>
     <w:multiLevelType w:val="multilevel"/>
     <w:tmpl w:val="51E896AC"/>
@@ -2688,7 +3412,7 @@
       </w:rPr>
     </w:lvl>
   </w:abstractNum>
-  <w:abstractNum w:abstractNumId="10" w15:restartNumberingAfterBreak="0">
+  <w:abstractNum w:abstractNumId="11" w15:restartNumberingAfterBreak="0">
     <w:nsid w:val="1D934D97"/>
     <w:multiLevelType w:val="hybridMultilevel"/>
     <w:tmpl w:val="9A22B792"/>
@@ -2774,7 +3498,7 @@
       </w:pPr>
     </w:lvl>
   </w:abstractNum>
-  <w:abstractNum w:abstractNumId="11" w15:restartNumberingAfterBreak="0">
+  <w:abstractNum w:abstractNumId="12" w15:restartNumberingAfterBreak="0">
     <w:nsid w:val="1D9D4D91"/>
     <w:multiLevelType w:val="hybridMultilevel"/>
     <w:tmpl w:val="CE74D00A"/>
@@ -2887,7 +3611,7 @@
       </w:pPr>
     </w:lvl>
   </w:abstractNum>
-  <w:abstractNum w:abstractNumId="12" w15:restartNumberingAfterBreak="0">
+  <w:abstractNum w:abstractNumId="13" w15:restartNumberingAfterBreak="0">
     <w:nsid w:val="220F402B"/>
     <w:multiLevelType w:val="multilevel"/>
     <w:tmpl w:val="F8161B3E"/>
@@ -3036,7 +3760,7 @@
       </w:rPr>
     </w:lvl>
   </w:abstractNum>
-  <w:abstractNum w:abstractNumId="13" w15:restartNumberingAfterBreak="0">
+  <w:abstractNum w:abstractNumId="14" w15:restartNumberingAfterBreak="0">
     <w:nsid w:val="272F5E60"/>
     <w:multiLevelType w:val="hybridMultilevel"/>
     <w:tmpl w:val="A3F204A2"/>
@@ -3149,7 +3873,7 @@
       </w:rPr>
     </w:lvl>
   </w:abstractNum>
-  <w:abstractNum w:abstractNumId="14" w15:restartNumberingAfterBreak="0">
+  <w:abstractNum w:abstractNumId="15" w15:restartNumberingAfterBreak="0">
     <w:nsid w:val="29CC412F"/>
     <w:multiLevelType w:val="hybridMultilevel"/>
     <w:tmpl w:val="C876D720"/>
@@ -3262,7 +3986,7 @@
       </w:rPr>
     </w:lvl>
   </w:abstractNum>
-  <w:abstractNum w:abstractNumId="15" w15:restartNumberingAfterBreak="0">
+  <w:abstractNum w:abstractNumId="16" w15:restartNumberingAfterBreak="0">
     <w:nsid w:val="31595C9B"/>
     <w:multiLevelType w:val="hybridMultilevel"/>
     <w:tmpl w:val="E8AEFE1E"/>
@@ -3375,7 +4099,7 @@
       </w:rPr>
     </w:lvl>
   </w:abstractNum>
-  <w:abstractNum w:abstractNumId="16" w15:restartNumberingAfterBreak="0">
+  <w:abstractNum w:abstractNumId="17" w15:restartNumberingAfterBreak="0">
     <w:nsid w:val="3397740B"/>
     <w:multiLevelType w:val="hybridMultilevel"/>
     <w:tmpl w:val="12BC20D8"/>
@@ -3488,7 +4212,7 @@
       </w:rPr>
     </w:lvl>
   </w:abstractNum>
-  <w:abstractNum w:abstractNumId="17" w15:restartNumberingAfterBreak="0">
+  <w:abstractNum w:abstractNumId="18" w15:restartNumberingAfterBreak="0">
     <w:nsid w:val="381258F6"/>
     <w:multiLevelType w:val="hybridMultilevel"/>
     <w:tmpl w:val="22C0A79A"/>
@@ -3601,7 +4325,7 @@
       </w:rPr>
     </w:lvl>
   </w:abstractNum>
-  <w:abstractNum w:abstractNumId="18" w15:restartNumberingAfterBreak="0">
+  <w:abstractNum w:abstractNumId="19" w15:restartNumberingAfterBreak="0">
     <w:nsid w:val="391C22ED"/>
     <w:multiLevelType w:val="hybridMultilevel"/>
     <w:tmpl w:val="4F52725A"/>
@@ -3714,7 +4438,7 @@
       </w:rPr>
     </w:lvl>
   </w:abstractNum>
-  <w:abstractNum w:abstractNumId="19" w15:restartNumberingAfterBreak="0">
+  <w:abstractNum w:abstractNumId="20" w15:restartNumberingAfterBreak="0">
     <w:nsid w:val="3A1D39CB"/>
     <w:multiLevelType w:val="hybridMultilevel"/>
     <w:tmpl w:val="A10A9C72"/>
@@ -3827,7 +4551,7 @@
       </w:rPr>
     </w:lvl>
   </w:abstractNum>
-  <w:abstractNum w:abstractNumId="20" w15:restartNumberingAfterBreak="0">
+  <w:abstractNum w:abstractNumId="21" w15:restartNumberingAfterBreak="0">
     <w:nsid w:val="3C262B6E"/>
     <w:multiLevelType w:val="hybridMultilevel"/>
     <w:tmpl w:val="9DE4CA74"/>
@@ -3940,7 +4664,7 @@
       </w:rPr>
     </w:lvl>
   </w:abstractNum>
-  <w:abstractNum w:abstractNumId="21" w15:restartNumberingAfterBreak="0">
+  <w:abstractNum w:abstractNumId="22" w15:restartNumberingAfterBreak="0">
     <w:nsid w:val="494F1354"/>
     <w:multiLevelType w:val="multilevel"/>
     <w:tmpl w:val="F8161B3E"/>
@@ -4087,7 +4811,7 @@
       </w:rPr>
     </w:lvl>
   </w:abstractNum>
-  <w:abstractNum w:abstractNumId="22" w15:restartNumberingAfterBreak="0">
+  <w:abstractNum w:abstractNumId="23" w15:restartNumberingAfterBreak="0">
     <w:nsid w:val="4BC4622D"/>
     <w:multiLevelType w:val="multilevel"/>
     <w:tmpl w:val="6A0A71EC"/>
@@ -4236,7 +4960,7 @@
       </w:rPr>
     </w:lvl>
   </w:abstractNum>
-  <w:abstractNum w:abstractNumId="23" w15:restartNumberingAfterBreak="0">
+  <w:abstractNum w:abstractNumId="24" w15:restartNumberingAfterBreak="0">
     <w:nsid w:val="51E213F3"/>
     <w:multiLevelType w:val="hybridMultilevel"/>
     <w:tmpl w:val="0C0A2F7E"/>
@@ -4349,7 +5073,7 @@
       </w:rPr>
     </w:lvl>
   </w:abstractNum>
-  <w:abstractNum w:abstractNumId="24" w15:restartNumberingAfterBreak="0">
+  <w:abstractNum w:abstractNumId="25" w15:restartNumberingAfterBreak="0">
     <w:nsid w:val="52BD689D"/>
     <w:multiLevelType w:val="hybridMultilevel"/>
     <w:tmpl w:val="48C8A3CC"/>
@@ -4435,7 +5159,7 @@
       </w:pPr>
     </w:lvl>
   </w:abstractNum>
-  <w:abstractNum w:abstractNumId="25" w15:restartNumberingAfterBreak="0">
+  <w:abstractNum w:abstractNumId="26" w15:restartNumberingAfterBreak="0">
     <w:nsid w:val="54807CA7"/>
     <w:multiLevelType w:val="hybridMultilevel"/>
     <w:tmpl w:val="E8EC3C00"/>
@@ -4548,7 +5272,7 @@
       </w:rPr>
     </w:lvl>
   </w:abstractNum>
-  <w:abstractNum w:abstractNumId="26" w15:restartNumberingAfterBreak="0">
+  <w:abstractNum w:abstractNumId="27" w15:restartNumberingAfterBreak="0">
     <w:nsid w:val="5513777D"/>
     <w:multiLevelType w:val="hybridMultilevel"/>
     <w:tmpl w:val="6D281DAC"/>
@@ -4661,7 +5385,7 @@
       </w:rPr>
     </w:lvl>
   </w:abstractNum>
-  <w:abstractNum w:abstractNumId="27" w15:restartNumberingAfterBreak="0">
+  <w:abstractNum w:abstractNumId="28" w15:restartNumberingAfterBreak="0">
     <w:nsid w:val="5C2B1D22"/>
     <w:multiLevelType w:val="hybridMultilevel"/>
     <w:tmpl w:val="ACA6F2C6"/>
@@ -4774,7 +5498,7 @@
       </w:rPr>
     </w:lvl>
   </w:abstractNum>
-  <w:abstractNum w:abstractNumId="28" w15:restartNumberingAfterBreak="0">
+  <w:abstractNum w:abstractNumId="29" w15:restartNumberingAfterBreak="0">
     <w:nsid w:val="605204DE"/>
     <w:multiLevelType w:val="hybridMultilevel"/>
     <w:tmpl w:val="466AB886"/>
@@ -4889,7 +5613,7 @@
       </w:rPr>
     </w:lvl>
   </w:abstractNum>
-  <w:abstractNum w:abstractNumId="29" w15:restartNumberingAfterBreak="0">
+  <w:abstractNum w:abstractNumId="30" w15:restartNumberingAfterBreak="0">
     <w:nsid w:val="60CC2E53"/>
     <w:multiLevelType w:val="hybridMultilevel"/>
     <w:tmpl w:val="08A4FB1E"/>
@@ -5029,7 +5753,7 @@
       </w:rPr>
     </w:lvl>
   </w:abstractNum>
-  <w:abstractNum w:abstractNumId="30" w15:restartNumberingAfterBreak="0">
+  <w:abstractNum w:abstractNumId="31" w15:restartNumberingAfterBreak="0">
     <w:nsid w:val="697E5960"/>
     <w:multiLevelType w:val="hybridMultilevel"/>
     <w:tmpl w:val="17E89BC8"/>
@@ -5142,7 +5866,7 @@
       </w:rPr>
     </w:lvl>
   </w:abstractNum>
-  <w:abstractNum w:abstractNumId="31" w15:restartNumberingAfterBreak="0">
+  <w:abstractNum w:abstractNumId="32" w15:restartNumberingAfterBreak="0">
     <w:nsid w:val="6C0D060D"/>
     <w:multiLevelType w:val="hybridMultilevel"/>
     <w:tmpl w:val="C76AA2B0"/>
@@ -5255,7 +5979,7 @@
       </w:rPr>
     </w:lvl>
   </w:abstractNum>
-  <w:abstractNum w:abstractNumId="32" w15:restartNumberingAfterBreak="0">
+  <w:abstractNum w:abstractNumId="33" w15:restartNumberingAfterBreak="0">
     <w:nsid w:val="7905743A"/>
     <w:multiLevelType w:val="multilevel"/>
     <w:tmpl w:val="51E896AC"/>
@@ -5404,7 +6128,7 @@
       </w:rPr>
     </w:lvl>
   </w:abstractNum>
-  <w:abstractNum w:abstractNumId="33" w15:restartNumberingAfterBreak="0">
+  <w:abstractNum w:abstractNumId="34" w15:restartNumberingAfterBreak="0">
     <w:nsid w:val="79CB3D5B"/>
     <w:multiLevelType w:val="hybridMultilevel"/>
     <w:tmpl w:val="237C9BC0"/>
@@ -5518,22 +6242,22 @@
     </w:lvl>
   </w:abstractNum>
   <w:num w:numId="1" w16cid:durableId="1560290106">
-    <w:abstractNumId w:val="29"/>
+    <w:abstractNumId w:val="30"/>
   </w:num>
   <w:num w:numId="2" w16cid:durableId="1253733331">
     <w:abstractNumId w:val="3"/>
   </w:num>
   <w:num w:numId="3" w16cid:durableId="620650821">
-    <w:abstractNumId w:val="24"/>
+    <w:abstractNumId w:val="25"/>
   </w:num>
   <w:num w:numId="4" w16cid:durableId="845366593">
-    <w:abstractNumId w:val="20"/>
+    <w:abstractNumId w:val="21"/>
   </w:num>
   <w:num w:numId="5" w16cid:durableId="1870147756">
-    <w:abstractNumId w:val="26"/>
+    <w:abstractNumId w:val="27"/>
   </w:num>
   <w:num w:numId="6" w16cid:durableId="1757050403">
-    <w:abstractNumId w:val="28"/>
+    <w:abstractNumId w:val="29"/>
     <w:lvlOverride w:ilvl="0">
       <w:startOverride w:val="1"/>
     </w:lvlOverride>
@@ -5547,13 +6271,13 @@
     <w:lvlOverride w:ilvl="8"/>
   </w:num>
   <w:num w:numId="7" w16cid:durableId="2076394995">
-    <w:abstractNumId w:val="6"/>
+    <w:abstractNumId w:val="7"/>
   </w:num>
   <w:num w:numId="8" w16cid:durableId="823548364">
-    <w:abstractNumId w:val="25"/>
+    <w:abstractNumId w:val="26"/>
   </w:num>
   <w:num w:numId="9" w16cid:durableId="662321794">
-    <w:abstractNumId w:val="7"/>
+    <w:abstractNumId w:val="8"/>
     <w:lvlOverride w:ilvl="0">
       <w:startOverride w:val="1"/>
     </w:lvlOverride>
@@ -5583,7 +6307,7 @@
     </w:lvlOverride>
   </w:num>
   <w:num w:numId="10" w16cid:durableId="2066223309">
-    <w:abstractNumId w:val="10"/>
+    <w:abstractNumId w:val="11"/>
     <w:lvlOverride w:ilvl="0">
       <w:startOverride w:val="1"/>
     </w:lvlOverride>
@@ -5613,13 +6337,13 @@
     </w:lvlOverride>
   </w:num>
   <w:num w:numId="11" w16cid:durableId="1809470656">
-    <w:abstractNumId w:val="4"/>
+    <w:abstractNumId w:val="5"/>
   </w:num>
   <w:num w:numId="12" w16cid:durableId="1225918614">
     <w:abstractNumId w:val="2"/>
   </w:num>
   <w:num w:numId="13" w16cid:durableId="1179268380">
-    <w:abstractNumId w:val="12"/>
+    <w:abstractNumId w:val="13"/>
     <w:lvlOverride w:ilvl="0"/>
     <w:lvlOverride w:ilvl="1"/>
     <w:lvlOverride w:ilvl="2">
@@ -5645,7 +6369,7 @@
     </w:lvlOverride>
   </w:num>
   <w:num w:numId="14" w16cid:durableId="1382092717">
-    <w:abstractNumId w:val="22"/>
+    <w:abstractNumId w:val="23"/>
     <w:lvlOverride w:ilvl="0"/>
     <w:lvlOverride w:ilvl="1">
       <w:startOverride w:val="1"/>
@@ -5673,7 +6397,7 @@
     </w:lvlOverride>
   </w:num>
   <w:num w:numId="15" w16cid:durableId="925960436">
-    <w:abstractNumId w:val="32"/>
+    <w:abstractNumId w:val="33"/>
     <w:lvlOverride w:ilvl="0"/>
     <w:lvlOverride w:ilvl="1">
       <w:startOverride w:val="1"/>
@@ -5701,70 +6425,70 @@
     </w:lvlOverride>
   </w:num>
   <w:num w:numId="16" w16cid:durableId="1273442437">
-    <w:abstractNumId w:val="21"/>
+    <w:abstractNumId w:val="22"/>
   </w:num>
   <w:num w:numId="17" w16cid:durableId="499731528">
     <w:abstractNumId w:val="1"/>
   </w:num>
   <w:num w:numId="18" w16cid:durableId="579558252">
-    <w:abstractNumId w:val="9"/>
+    <w:abstractNumId w:val="10"/>
   </w:num>
   <w:num w:numId="19" w16cid:durableId="1506625956">
-    <w:abstractNumId w:val="23"/>
+    <w:abstractNumId w:val="24"/>
   </w:num>
   <w:num w:numId="20" w16cid:durableId="1945569708">
+    <w:abstractNumId w:val="12"/>
+  </w:num>
+  <w:num w:numId="21" w16cid:durableId="1461264656">
+    <w:abstractNumId w:val="6"/>
+  </w:num>
+  <w:num w:numId="22" w16cid:durableId="1308625703">
     <w:abstractNumId w:val="11"/>
   </w:num>
-  <w:num w:numId="21" w16cid:durableId="1461264656">
-    <w:abstractNumId w:val="5"/>
-  </w:num>
-  <w:num w:numId="22" w16cid:durableId="1308625703">
-    <w:abstractNumId w:val="10"/>
-  </w:num>
   <w:num w:numId="23" w16cid:durableId="355233403">
-    <w:abstractNumId w:val="7"/>
+    <w:abstractNumId w:val="8"/>
   </w:num>
   <w:num w:numId="24" w16cid:durableId="576667224">
-    <w:abstractNumId w:val="30"/>
+    <w:abstractNumId w:val="31"/>
   </w:num>
   <w:num w:numId="25" w16cid:durableId="1540389227">
-    <w:abstractNumId w:val="23"/>
+    <w:abstractNumId w:val="24"/>
   </w:num>
   <w:num w:numId="26" w16cid:durableId="1719626608">
+    <w:abstractNumId w:val="29"/>
+  </w:num>
+  <w:num w:numId="27" w16cid:durableId="831406028">
+    <w:abstractNumId w:val="20"/>
+  </w:num>
+  <w:num w:numId="28" w16cid:durableId="180704755">
+    <w:abstractNumId w:val="34"/>
+  </w:num>
+  <w:num w:numId="29" w16cid:durableId="2138179568">
+    <w:abstractNumId w:val="16"/>
+  </w:num>
+  <w:num w:numId="30" w16cid:durableId="1186333328">
+    <w:abstractNumId w:val="32"/>
+  </w:num>
+  <w:num w:numId="31" w16cid:durableId="131756594">
+    <w:abstractNumId w:val="18"/>
+  </w:num>
+  <w:num w:numId="32" w16cid:durableId="1231310767">
+    <w:abstractNumId w:val="14"/>
+  </w:num>
+  <w:num w:numId="33" w16cid:durableId="1165047909">
+    <w:abstractNumId w:val="17"/>
+  </w:num>
+  <w:num w:numId="34" w16cid:durableId="734165686">
     <w:abstractNumId w:val="28"/>
   </w:num>
-  <w:num w:numId="27" w16cid:durableId="831406028">
+  <w:num w:numId="35" w16cid:durableId="1071780145">
+    <w:abstractNumId w:val="15"/>
+  </w:num>
+  <w:num w:numId="36" w16cid:durableId="554631655">
     <w:abstractNumId w:val="19"/>
   </w:num>
-  <w:num w:numId="28" w16cid:durableId="180704755">
-    <w:abstractNumId w:val="33"/>
-  </w:num>
-  <w:num w:numId="29" w16cid:durableId="2138179568">
-    <w:abstractNumId w:val="15"/>
-  </w:num>
-  <w:num w:numId="30" w16cid:durableId="1186333328">
-    <w:abstractNumId w:val="31"/>
-  </w:num>
-  <w:num w:numId="31" w16cid:durableId="131756594">
-    <w:abstractNumId w:val="17"/>
-  </w:num>
-  <w:num w:numId="32" w16cid:durableId="1231310767">
-    <w:abstractNumId w:val="13"/>
-  </w:num>
-  <w:num w:numId="33" w16cid:durableId="1165047909">
-    <w:abstractNumId w:val="16"/>
-  </w:num>
-  <w:num w:numId="34" w16cid:durableId="734165686">
-    <w:abstractNumId w:val="27"/>
-  </w:num>
-  <w:num w:numId="35" w16cid:durableId="1071780145">
-    <w:abstractNumId w:val="14"/>
-  </w:num>
-  <w:num w:numId="36" w16cid:durableId="554631655">
-    <w:abstractNumId w:val="18"/>
-  </w:num>
   <w:num w:numId="37" w16cid:durableId="1483497105">
-    <w:abstractNumId w:val="8"/>
+    <w:abstractNumId w:val="9"/>
   </w:num>
   <w:num w:numId="38" w16cid:durableId="1522087718">
     <w:abstractNumId w:val="0"/>
@@ -5774,7 +6498,7 @@
 </file>
 
 <file path=word/styles.xml><?xml version="1.0" encoding="utf-8"?>
-<w:styles xmlns:mc="http://schemas.openxmlformats.org/markup-compatibility/2006" xmlns:r="http://schemas.openxmlformats.org/officeDocument/2006/relationships" xmlns:w="http://schemas.openxmlformats.org/wordprocessingml/2006/main" xmlns:w14="http://schemas.microsoft.com/office/word/2010/wordml" xmlns:w15="http://schemas.microsoft.com/office/word/2012/wordml" xmlns:w16cex="http://schemas.microsoft.com/office/word/2018/wordml/cex" xmlns:w16cid="http://schemas.microsoft.com/office/word/2016/wordml/cid" xmlns:w16="http://schemas.microsoft.com/office/word/2018/wordml" xmlns:w16du="http://schemas.microsoft.com/office/word/2023/wordml/word16du" xmlns:w16sdtdh="http://schemas.microsoft.com/office/word/2020/wordml/sdtdatahash" xmlns:w16se="http://schemas.microsoft.com/office/word/2015/wordml/symex" mc:Ignorable="w14 w15 w16se w16cid w16 w16cex w16sdtdh w16du">
+<w:styles xmlns:mc="http://schemas.openxmlformats.org/markup-compatibility/2006" xmlns:r="http://schemas.openxmlformats.org/officeDocument/2006/relationships" xmlns:w="http://schemas.openxmlformats.org/wordprocessingml/2006/main" xmlns:w14="http://schemas.microsoft.com/office/word/2010/wordml" xmlns:w15="http://schemas.microsoft.com/office/word/2012/wordml" xmlns:w16cex="http://schemas.microsoft.com/office/word/2018/wordml/cex" xmlns:w16cid="http://schemas.microsoft.com/office/word/2016/wordml/cid" xmlns:w16="http://schemas.microsoft.com/office/word/2018/wordml" xmlns:w16du="http://schemas.microsoft.com/office/word/2023/wordml/word16du" xmlns:w16sdtdh="http://schemas.microsoft.com/office/word/2020/wordml/sdtdatahash" xmlns:w16sdtfl="http://schemas.microsoft.com/office/word/2024/wordml/sdtformatlock" xmlns:w16se="http://schemas.microsoft.com/office/word/2015/wordml/symex" mc:Ignorable="w14 w15 w16se w16cid w16 w16cex w16sdtdh w16sdtfl w16du">
   <w:docDefaults>
     <w:rPrDefault>
       <w:rPr>

</xml_diff>